<commit_message>
Final touched on Costs
</commit_message>
<xml_diff>
--- a/Project-plan-v1.docx
+++ b/Project-plan-v1.docx
@@ -461,7 +461,6 @@
                 <w:szCs w:val="20"/>
               </w:rPr>
             </w:pPr>
-            <w:proofErr w:type="spellStart"/>
             <w:r>
               <w:rPr>
                 <w:sz w:val="20"/>
@@ -469,7 +468,6 @@
               </w:rPr>
               <w:t>ΤΥ</w:t>
             </w:r>
-            <w:proofErr w:type="spellEnd"/>
           </w:p>
         </w:tc>
         <w:tc>
@@ -1797,7 +1795,6 @@
               </w:rPr>
               <w:t xml:space="preserve"> συστήματος </w:t>
             </w:r>
-            <w:proofErr w:type="spellStart"/>
             <w:r>
               <w:rPr>
                 <w:sz w:val="20"/>
@@ -1806,7 +1803,6 @@
               </w:rPr>
               <w:t>Share</w:t>
             </w:r>
-            <w:proofErr w:type="spellEnd"/>
             <w:r>
               <w:rPr>
                 <w:sz w:val="20"/>
@@ -5119,7 +5115,6 @@
               </w:rPr>
               <w:t xml:space="preserve">συστήματος </w:t>
             </w:r>
-            <w:proofErr w:type="spellStart"/>
             <w:r>
               <w:rPr>
                 <w:sz w:val="20"/>
@@ -5128,7 +5123,6 @@
               </w:rPr>
               <w:t>Share</w:t>
             </w:r>
-            <w:proofErr w:type="spellEnd"/>
             <w:r>
               <w:rPr>
                 <w:sz w:val="20"/>
@@ -9753,18 +9747,29 @@
         <w:jc w:val="center"/>
         <w:rPr>
           <w:rFonts w:cstheme="minorHAnsi"/>
-          <w:lang w:val="en-US"/>
-        </w:rPr>
-      </w:pPr>
-    </w:p>
-    <w:p>
-      <w:pPr>
-        <w:spacing w:before="100" w:beforeAutospacing="1" w:after="100" w:afterAutospacing="1"/>
-        <w:jc w:val="center"/>
+          <w:b/>
+          <w:bCs/>
+          <w:sz w:val="28"/>
+          <w:szCs w:val="28"/>
+        </w:rPr>
+      </w:pPr>
+      <w:r>
         <w:rPr>
           <w:rFonts w:cstheme="minorHAnsi"/>
           <w:b/>
           <w:bCs/>
+          <w:sz w:val="28"/>
+          <w:szCs w:val="28"/>
+        </w:rPr>
+        <w:lastRenderedPageBreak/>
+        <w:t>Έμμεσα Κόστη</w:t>
+      </w:r>
+    </w:p>
+    <w:p>
+      <w:pPr>
+        <w:spacing w:before="100" w:beforeAutospacing="1" w:after="100" w:afterAutospacing="1"/>
+        <w:rPr>
+          <w:rFonts w:cstheme="minorHAnsi"/>
         </w:rPr>
       </w:pPr>
       <w:r>
@@ -9773,18 +9778,92 @@
           <w:b/>
           <w:bCs/>
         </w:rPr>
-        <w:t>Έμμεσα Κόστη</w:t>
+        <w:t>Έξοδα Ενοικίου:</w:t>
+      </w:r>
+      <w:r>
+        <w:rPr>
+          <w:rFonts w:cstheme="minorHAnsi"/>
+        </w:rPr>
+        <w:t xml:space="preserve"> </w:t>
+      </w:r>
+      <w:r>
+        <w:rPr>
+          <w:rFonts w:cstheme="minorHAnsi"/>
+        </w:rPr>
+        <w:t xml:space="preserve">Ας υποθέσουμε ότι θα παρέχουμε εργασία τόσο </w:t>
+      </w:r>
+      <w:r>
+        <w:rPr>
+          <w:rFonts w:cstheme="minorHAnsi"/>
+          <w:lang w:val="en-US"/>
+        </w:rPr>
+        <w:t>Remote</w:t>
+      </w:r>
+      <w:r>
+        <w:rPr>
+          <w:rFonts w:cstheme="minorHAnsi"/>
+        </w:rPr>
+        <w:t xml:space="preserve"> όσο και εξ αποστάσεως. Ας υποθέσουμε ότι θα διαθέσουμε </w:t>
+      </w:r>
+      <w:r>
+        <w:rPr>
+          <w:rFonts w:cstheme="minorHAnsi"/>
+        </w:rPr>
+        <w:t>20</w:t>
+      </w:r>
+      <w:r>
+        <w:rPr>
+          <w:rFonts w:cstheme="minorHAnsi"/>
+        </w:rPr>
+        <w:t>00$ το μήνα για χώρο γραφείου ο οποίος δίνατε να φιλοξενήσει την δια ζώσης εργασία της ομάδας.</w:t>
+      </w:r>
+      <w:r>
+        <w:rPr>
+          <w:rFonts w:cstheme="minorHAnsi"/>
+        </w:rPr>
+        <w:t xml:space="preserve"> </w:t>
       </w:r>
     </w:p>
     <w:p>
       <w:pPr>
         <w:spacing w:before="100" w:beforeAutospacing="1" w:after="100" w:afterAutospacing="1"/>
-        <w:jc w:val="center"/>
+        <w:rPr>
+          <w:rFonts w:cstheme="minorHAnsi"/>
+        </w:rPr>
+      </w:pPr>
+      <w:r>
+        <w:rPr>
+          <w:rFonts w:cstheme="minorHAnsi"/>
+          <w:b/>
+          <w:bCs/>
+        </w:rPr>
+        <w:t>Έξοδα Λογαριασμών:</w:t>
+      </w:r>
+      <w:r>
+        <w:rPr>
+          <w:rFonts w:cstheme="minorHAnsi"/>
+        </w:rPr>
+        <w:t xml:space="preserve"> </w:t>
+      </w:r>
+      <w:r>
         <w:rPr>
           <w:rFonts w:cstheme="minorHAnsi"/>
           <w:lang w:val="en-US"/>
         </w:rPr>
-      </w:pPr>
+        <w:t>A</w:t>
+      </w:r>
+      <w:r>
+        <w:rPr>
+          <w:rFonts w:cstheme="minorHAnsi"/>
+        </w:rPr>
+        <w:t xml:space="preserve">ν υποθέσουμε ότι η μηνιαία κατανάλωση ρεύματος και νερού ανέρχεται στα 500$. </w:t>
+      </w:r>
+      <w:r>
+        <w:rPr>
+          <w:rFonts w:cstheme="minorHAnsi"/>
+        </w:rPr>
+        <w:t xml:space="preserve"> </w:t>
+      </w:r>
     </w:p>
     <w:p>
       <w:pPr>
@@ -9799,64 +9878,22 @@
       <w:r>
         <w:rPr>
           <w:rFonts w:cstheme="minorHAnsi"/>
-        </w:rPr>
-        <w:t xml:space="preserve">Ας υποθέσουμε ότι θα παρέχουμε εργασία τόσο </w:t>
+          <w:b/>
+          <w:bCs/>
+        </w:rPr>
+        <w:t>Εξοπλισμός Προσωπικού:</w:t>
       </w:r>
       <w:r>
         <w:rPr>
           <w:rFonts w:cstheme="minorHAnsi"/>
-          <w:lang w:val="en-US"/>
-        </w:rPr>
-        <w:t>Remote</w:t>
+        </w:rPr>
+        <w:t xml:space="preserve"> </w:t>
       </w:r>
       <w:r>
         <w:rPr>
           <w:rFonts w:cstheme="minorHAnsi"/>
         </w:rPr>
-        <w:t xml:space="preserve"> </w:t>
-      </w:r>
-      <w:r>
-        <w:rPr>
-          <w:rFonts w:cstheme="minorHAnsi"/>
-        </w:rPr>
-        <w:t xml:space="preserve">όσο και εξ αποστάσεως. Ας υποθέσουμε ότι θα διαθέσουμε </w:t>
-      </w:r>
-      <w:r>
-        <w:rPr>
-          <w:rFonts w:cstheme="minorHAnsi"/>
-        </w:rPr>
-        <w:t>20</w:t>
-      </w:r>
-      <w:r>
-        <w:rPr>
-          <w:rFonts w:cstheme="minorHAnsi"/>
-        </w:rPr>
-        <w:t>00$ το μήνα για χώρο γραφείου ο οποίος δίνατε να φιλοξενήσει την δια ζώσης εργασία της ομάδας.</w:t>
-      </w:r>
-      <w:r>
-        <w:rPr>
-          <w:rFonts w:cstheme="minorHAnsi"/>
-        </w:rPr>
-        <w:t xml:space="preserve"> </w:t>
-      </w:r>
-      <w:r>
-        <w:rPr>
-          <w:rFonts w:cstheme="minorHAnsi"/>
-          <w:lang w:val="en-US"/>
-        </w:rPr>
-        <w:t>A</w:t>
-      </w:r>
-      <w:r>
-        <w:rPr>
-          <w:rFonts w:cstheme="minorHAnsi"/>
-        </w:rPr>
-        <w:t xml:space="preserve">ν υποθέσουμε ότι η μηνιαία κατανάλωση ρεύματος και νερού ανέρχεται στα 500$. </w:t>
-      </w:r>
-      <w:r>
-        <w:rPr>
-          <w:rFonts w:cstheme="minorHAnsi"/>
-        </w:rPr>
-        <w:t xml:space="preserve"> Επιπλέον </w:t>
+        <w:t xml:space="preserve">Επιπλέον </w:t>
       </w:r>
       <w:r>
         <w:rPr>
@@ -9919,7 +9956,7 @@
           <w:lang w:eastAsia="el-GR"/>
           <w14:ligatures w14:val="none"/>
         </w:rPr>
-        <w:t xml:space="preserve"> </w:t>
+        <w:t xml:space="preserve"> ασφάλιση των εργαζομένων συμπεριλαμβάνεται στον μισθό τον οποίο λαμβάνουν επομένως δεν αποτελεί πρόσθετο κόστος.</w:t>
       </w:r>
       <w:r>
         <w:rPr>
@@ -9928,31 +9965,1274 @@
           <w:lang w:eastAsia="el-GR"/>
           <w14:ligatures w14:val="none"/>
         </w:rPr>
-        <w:t>ασφάλιση των εργαζομένων συμπεριλαμβάνεται στον μισθό τον οποίο λαμβάνουν επομένως δεν αποτελεί πρόσθετο κόστος.</w:t>
-      </w:r>
-      <w:r>
+        <w:t xml:space="preserve"> </w:t>
+      </w:r>
+    </w:p>
+    <w:p>
+      <w:pPr>
+        <w:spacing w:before="100" w:beforeAutospacing="1" w:after="100" w:afterAutospacing="1"/>
         <w:rPr>
           <w:rFonts w:eastAsia="Times New Roman" w:cstheme="minorHAnsi"/>
           <w:kern w:val="0"/>
           <w:lang w:eastAsia="el-GR"/>
           <w14:ligatures w14:val="none"/>
         </w:rPr>
-        <w:t xml:space="preserve"> </w:t>
+      </w:pPr>
+      <w:r>
+        <w:rPr>
+          <w:rFonts w:eastAsia="Times New Roman" w:cstheme="minorHAnsi"/>
+          <w:b/>
+          <w:bCs/>
+          <w:kern w:val="0"/>
+          <w:lang w:eastAsia="el-GR"/>
+          <w14:ligatures w14:val="none"/>
+        </w:rPr>
+        <w:t xml:space="preserve">Κόστος </w:t>
+      </w:r>
+      <w:r>
+        <w:rPr>
+          <w:rFonts w:eastAsia="Times New Roman" w:cstheme="minorHAnsi"/>
+          <w:b/>
+          <w:bCs/>
+          <w:kern w:val="0"/>
+          <w:lang w:val="en-US" w:eastAsia="el-GR"/>
+          <w14:ligatures w14:val="none"/>
+        </w:rPr>
+        <w:t>Training</w:t>
+      </w:r>
+      <w:r>
+        <w:rPr>
+          <w:rFonts w:eastAsia="Times New Roman" w:cstheme="minorHAnsi"/>
+          <w:b/>
+          <w:bCs/>
+          <w:kern w:val="0"/>
+          <w:lang w:eastAsia="el-GR"/>
+          <w14:ligatures w14:val="none"/>
+        </w:rPr>
+        <w:t xml:space="preserve"> ομάδας</w:t>
+      </w:r>
+      <w:r>
+        <w:rPr>
+          <w:rFonts w:eastAsia="Times New Roman" w:cstheme="minorHAnsi"/>
+          <w:kern w:val="0"/>
+          <w:lang w:eastAsia="el-GR"/>
+          <w14:ligatures w14:val="none"/>
+        </w:rPr>
+        <w:t>: $1.000 ανά μέλος της ομάδας για επαγγελματική ανάπτυξη κατά τη διάρκεια του έργου.</w:t>
       </w:r>
     </w:p>
     <w:p>
       <w:pPr>
         <w:spacing w:before="100" w:beforeAutospacing="1" w:after="100" w:afterAutospacing="1"/>
         <w:rPr>
-          <w:rFonts w:cstheme="minorHAnsi"/>
-        </w:rPr>
-      </w:pPr>
+          <w:rFonts w:eastAsia="Times New Roman" w:cstheme="minorHAnsi"/>
+          <w:kern w:val="0"/>
+          <w:lang w:eastAsia="el-GR"/>
+          <w14:ligatures w14:val="none"/>
+        </w:rPr>
+      </w:pPr>
+      <w:r>
+        <w:rPr>
+          <w:rFonts w:eastAsia="Times New Roman" w:cstheme="minorHAnsi"/>
+          <w:b/>
+          <w:bCs/>
+          <w:kern w:val="0"/>
+          <w:lang w:eastAsia="el-GR"/>
+          <w14:ligatures w14:val="none"/>
+        </w:rPr>
+        <w:t xml:space="preserve">Έκτακτα </w:t>
+      </w:r>
+      <w:r>
+        <w:rPr>
+          <w:rFonts w:eastAsia="Times New Roman" w:cstheme="minorHAnsi"/>
+          <w:b/>
+          <w:bCs/>
+          <w:kern w:val="0"/>
+          <w:lang w:eastAsia="el-GR"/>
+          <w14:ligatures w14:val="none"/>
+        </w:rPr>
+        <w:t xml:space="preserve">Έξοδα: </w:t>
+      </w:r>
+      <w:r>
+        <w:rPr>
+          <w:rFonts w:eastAsia="Times New Roman" w:cstheme="minorHAnsi"/>
+          <w:kern w:val="0"/>
+          <w:lang w:eastAsia="el-GR"/>
+          <w14:ligatures w14:val="none"/>
+        </w:rPr>
+        <w:t>Υπολογισμός του 10% του υποσυνόλου</w:t>
+      </w:r>
+      <w:r>
+        <w:rPr>
+          <w:rFonts w:eastAsia="Times New Roman" w:cstheme="minorHAnsi"/>
+          <w:kern w:val="0"/>
+          <w:lang w:eastAsia="el-GR"/>
+          <w14:ligatures w14:val="none"/>
+        </w:rPr>
+        <w:t xml:space="preserve"> </w:t>
+      </w:r>
+      <w:r>
+        <w:rPr>
+          <w:rFonts w:eastAsia="Times New Roman" w:cstheme="minorHAnsi"/>
+          <w:kern w:val="0"/>
+          <w:lang w:eastAsia="el-GR"/>
+          <w14:ligatures w14:val="none"/>
+        </w:rPr>
+        <w:t>για απρόβλεπτες δαπάνες.</w:t>
+      </w:r>
     </w:p>
     <w:p>
       <w:pPr>
         <w:spacing w:before="100" w:beforeAutospacing="1" w:after="100" w:afterAutospacing="1"/>
         <w:rPr>
+          <w:rFonts w:eastAsia="Times New Roman" w:cstheme="minorHAnsi"/>
+          <w:kern w:val="0"/>
+          <w:lang w:eastAsia="el-GR"/>
+          <w14:ligatures w14:val="none"/>
+        </w:rPr>
+      </w:pPr>
+      <w:r>
+        <w:rPr>
+          <w:rFonts w:eastAsia="Times New Roman" w:cstheme="minorHAnsi"/>
+          <w:b/>
+          <w:bCs/>
+          <w:kern w:val="0"/>
+          <w:lang w:val="en-US" w:eastAsia="el-GR"/>
+          <w14:ligatures w14:val="none"/>
+        </w:rPr>
+        <w:t>Zoom</w:t>
+      </w:r>
+      <w:r>
+        <w:rPr>
+          <w:rFonts w:eastAsia="Times New Roman" w:cstheme="minorHAnsi"/>
+          <w:b/>
+          <w:bCs/>
+          <w:kern w:val="0"/>
+          <w:lang w:eastAsia="el-GR"/>
+          <w14:ligatures w14:val="none"/>
+        </w:rPr>
+        <w:t xml:space="preserve"> </w:t>
+      </w:r>
+      <w:r>
+        <w:rPr>
+          <w:rFonts w:eastAsia="Times New Roman" w:cstheme="minorHAnsi"/>
+          <w:b/>
+          <w:bCs/>
+          <w:kern w:val="0"/>
+          <w:lang w:eastAsia="el-GR"/>
+          <w14:ligatures w14:val="none"/>
+        </w:rPr>
+        <w:t xml:space="preserve">(για </w:t>
+      </w:r>
+      <w:r>
+        <w:rPr>
+          <w:rFonts w:eastAsia="Times New Roman" w:cstheme="minorHAnsi"/>
+          <w:b/>
+          <w:bCs/>
+          <w:kern w:val="0"/>
+          <w:lang w:val="en-US" w:eastAsia="el-GR"/>
+          <w14:ligatures w14:val="none"/>
+        </w:rPr>
+        <w:t>meetings</w:t>
+      </w:r>
+      <w:r>
+        <w:rPr>
+          <w:rFonts w:eastAsia="Times New Roman" w:cstheme="minorHAnsi"/>
+          <w:b/>
+          <w:bCs/>
+          <w:kern w:val="0"/>
+          <w:lang w:eastAsia="el-GR"/>
+          <w14:ligatures w14:val="none"/>
+        </w:rPr>
+        <w:t xml:space="preserve">) </w:t>
+      </w:r>
+      <w:r>
+        <w:rPr>
+          <w:rFonts w:eastAsia="Times New Roman" w:cstheme="minorHAnsi"/>
+          <w:kern w:val="0"/>
+          <w:lang w:eastAsia="el-GR"/>
+          <w14:ligatures w14:val="none"/>
+        </w:rPr>
+        <w:t>υποθέτουμε</w:t>
+      </w:r>
+      <w:r>
+        <w:rPr>
+          <w:rFonts w:eastAsia="Times New Roman" w:cstheme="minorHAnsi"/>
+          <w:kern w:val="0"/>
+          <w:lang w:eastAsia="el-GR"/>
+          <w14:ligatures w14:val="none"/>
+        </w:rPr>
+        <w:t xml:space="preserve"> ότι ορίζ</w:t>
+      </w:r>
+      <w:r>
+        <w:rPr>
+          <w:rFonts w:eastAsia="Times New Roman" w:cstheme="minorHAnsi"/>
+          <w:kern w:val="0"/>
+          <w:lang w:eastAsia="el-GR"/>
+          <w14:ligatures w14:val="none"/>
+        </w:rPr>
+        <w:t>ουμε</w:t>
+      </w:r>
+      <w:r>
+        <w:rPr>
+          <w:rFonts w:eastAsia="Times New Roman" w:cstheme="minorHAnsi"/>
+          <w:kern w:val="0"/>
+          <w:lang w:eastAsia="el-GR"/>
+          <w14:ligatures w14:val="none"/>
+        </w:rPr>
+        <w:t xml:space="preserve"> </w:t>
+      </w:r>
+      <w:r>
+        <w:rPr>
+          <w:rFonts w:eastAsia="Times New Roman" w:cstheme="minorHAnsi"/>
+          <w:kern w:val="0"/>
+          <w:lang w:eastAsia="el-GR"/>
+          <w14:ligatures w14:val="none"/>
+        </w:rPr>
+        <w:t xml:space="preserve">4 </w:t>
+      </w:r>
+      <w:r>
+        <w:rPr>
+          <w:rFonts w:eastAsia="Times New Roman" w:cstheme="minorHAnsi"/>
+          <w:kern w:val="0"/>
+          <w:lang w:eastAsia="el-GR"/>
+          <w14:ligatures w14:val="none"/>
+        </w:rPr>
+        <w:t xml:space="preserve">μέλη της ομάδας ως </w:t>
+      </w:r>
+      <w:r>
+        <w:rPr>
+          <w:rFonts w:eastAsia="Times New Roman" w:cstheme="minorHAnsi"/>
+          <w:kern w:val="0"/>
+          <w:lang w:val="en-US" w:eastAsia="el-GR"/>
+          <w14:ligatures w14:val="none"/>
+        </w:rPr>
+        <w:t>host</w:t>
+      </w:r>
+      <w:r>
+        <w:rPr>
+          <w:rFonts w:eastAsia="Times New Roman" w:cstheme="minorHAnsi"/>
+          <w:kern w:val="0"/>
+          <w:lang w:eastAsia="el-GR"/>
+          <w14:ligatures w14:val="none"/>
+        </w:rPr>
+        <w:t xml:space="preserve"> και η χρέωση είναι 19.99$ ανά μήνα</w:t>
+      </w:r>
+      <w:r>
+        <w:rPr>
+          <w:rFonts w:eastAsia="Times New Roman" w:cstheme="minorHAnsi"/>
+          <w:kern w:val="0"/>
+          <w:lang w:eastAsia="el-GR"/>
+          <w14:ligatures w14:val="none"/>
+        </w:rPr>
+        <w:t>.</w:t>
+      </w:r>
+    </w:p>
+    <w:p>
+      <w:pPr>
+        <w:spacing w:before="100" w:beforeAutospacing="1" w:after="100" w:afterAutospacing="1"/>
+        <w:rPr>
+          <w:rFonts w:eastAsia="Times New Roman" w:cstheme="minorHAnsi"/>
+          <w:kern w:val="0"/>
+          <w:lang w:eastAsia="el-GR"/>
+          <w14:ligatures w14:val="none"/>
+        </w:rPr>
+      </w:pPr>
+      <w:r>
+        <w:rPr>
+          <w:rFonts w:eastAsia="Times New Roman" w:cstheme="minorHAnsi"/>
+          <w:b/>
+          <w:bCs/>
+          <w:kern w:val="0"/>
+          <w:lang w:val="en-US" w:eastAsia="el-GR"/>
+          <w14:ligatures w14:val="none"/>
+        </w:rPr>
+        <w:t>JIRA</w:t>
+      </w:r>
+      <w:r>
+        <w:rPr>
+          <w:rFonts w:eastAsia="Times New Roman" w:cstheme="minorHAnsi"/>
+          <w:kern w:val="0"/>
+          <w:lang w:eastAsia="el-GR"/>
+          <w14:ligatures w14:val="none"/>
+        </w:rPr>
+        <w:t>: Για ομάδες άνω των 10 ατόμων, η Atlassian χρεώνει 14,50 δολάρια ανά χρήστη ανά μήνα</w:t>
+      </w:r>
+      <w:r>
+        <w:rPr>
+          <w:rFonts w:eastAsia="Times New Roman" w:cstheme="minorHAnsi"/>
+          <w:kern w:val="0"/>
+          <w:lang w:eastAsia="el-GR"/>
+          <w14:ligatures w14:val="none"/>
+        </w:rPr>
+        <w:t xml:space="preserve"> </w:t>
+      </w:r>
+      <w:r>
+        <w:rPr>
+          <w:rFonts w:eastAsia="Times New Roman" w:cstheme="minorHAnsi"/>
+          <w:kern w:val="0"/>
+          <w:lang w:eastAsia="el-GR"/>
+          <w14:ligatures w14:val="none"/>
+        </w:rPr>
+        <w:t>για το</w:t>
+      </w:r>
+      <w:r>
+        <w:rPr>
+          <w:rFonts w:eastAsia="Times New Roman" w:cstheme="minorHAnsi"/>
+          <w:kern w:val="0"/>
+          <w:lang w:eastAsia="el-GR"/>
+          <w14:ligatures w14:val="none"/>
+        </w:rPr>
+        <w:t xml:space="preserve"> </w:t>
+      </w:r>
+      <w:r>
+        <w:rPr>
+          <w:rFonts w:eastAsia="Times New Roman" w:cstheme="minorHAnsi"/>
+          <w:kern w:val="0"/>
+          <w:lang w:val="en-US" w:eastAsia="el-GR"/>
+          <w14:ligatures w14:val="none"/>
+        </w:rPr>
+        <w:t>JIRA</w:t>
+      </w:r>
+      <w:r>
+        <w:rPr>
+          <w:rFonts w:eastAsia="Times New Roman" w:cstheme="minorHAnsi"/>
+          <w:kern w:val="0"/>
+          <w:lang w:eastAsia="el-GR"/>
+          <w14:ligatures w14:val="none"/>
+        </w:rPr>
+        <w:t>.</w:t>
+      </w:r>
+    </w:p>
+    <w:p>
+      <w:pPr>
+        <w:spacing w:before="100" w:beforeAutospacing="1" w:after="100" w:afterAutospacing="1"/>
+        <w:rPr>
+          <w:rFonts w:eastAsia="Times New Roman" w:cstheme="minorHAnsi"/>
+          <w:kern w:val="0"/>
+          <w:lang w:eastAsia="el-GR"/>
+          <w14:ligatures w14:val="none"/>
+        </w:rPr>
+      </w:pPr>
+      <w:r>
+        <w:rPr>
+          <w:rFonts w:eastAsia="Times New Roman" w:cstheme="minorHAnsi"/>
+          <w:b/>
+          <w:bCs/>
+          <w:kern w:val="0"/>
+          <w:lang w:val="en-US" w:eastAsia="el-GR"/>
+          <w14:ligatures w14:val="none"/>
+        </w:rPr>
+        <w:t>GitHub</w:t>
+      </w:r>
+      <w:r>
+        <w:rPr>
+          <w:rFonts w:eastAsia="Times New Roman" w:cstheme="minorHAnsi"/>
+          <w:b/>
+          <w:bCs/>
+          <w:kern w:val="0"/>
+          <w:lang w:eastAsia="el-GR"/>
+          <w14:ligatures w14:val="none"/>
+        </w:rPr>
+        <w:t xml:space="preserve">: </w:t>
+      </w:r>
+      <w:r>
+        <w:rPr>
+          <w:rFonts w:eastAsia="Times New Roman" w:cstheme="minorHAnsi"/>
+          <w:kern w:val="0"/>
+          <w:lang w:eastAsia="el-GR"/>
+          <w14:ligatures w14:val="none"/>
+        </w:rPr>
+        <w:t>κόστος</w:t>
+      </w:r>
+      <w:r>
+        <w:rPr>
+          <w:rFonts w:eastAsia="Times New Roman" w:cstheme="minorHAnsi"/>
+          <w:kern w:val="0"/>
+          <w:lang w:eastAsia="el-GR"/>
+          <w14:ligatures w14:val="none"/>
+        </w:rPr>
+        <w:t xml:space="preserve"> </w:t>
+      </w:r>
+      <w:r>
+        <w:rPr>
+          <w:rFonts w:eastAsia="Times New Roman" w:cstheme="minorHAnsi"/>
+          <w:kern w:val="0"/>
+          <w:lang w:eastAsia="el-GR"/>
+          <w14:ligatures w14:val="none"/>
+        </w:rPr>
+        <w:t xml:space="preserve">περίπου $4 ανά χρήστη ανά μήνα για το πακέτο </w:t>
+      </w:r>
+      <w:r>
+        <w:rPr>
+          <w:rFonts w:eastAsia="Times New Roman" w:cstheme="minorHAnsi"/>
+          <w:kern w:val="0"/>
+          <w:lang w:val="en-US" w:eastAsia="el-GR"/>
+          <w14:ligatures w14:val="none"/>
+        </w:rPr>
+        <w:t>Team</w:t>
+      </w:r>
+      <w:r>
+        <w:rPr>
+          <w:rFonts w:eastAsia="Times New Roman" w:cstheme="minorHAnsi"/>
+          <w:kern w:val="0"/>
+          <w:lang w:eastAsia="el-GR"/>
+          <w14:ligatures w14:val="none"/>
+        </w:rPr>
+        <w:t xml:space="preserve">, το οποίο περιλαμβάνει απεριόριστα ιδιωτικά </w:t>
+      </w:r>
+      <w:r>
+        <w:rPr>
+          <w:rFonts w:eastAsia="Times New Roman" w:cstheme="minorHAnsi"/>
+          <w:kern w:val="0"/>
+          <w:lang w:val="en-US" w:eastAsia="el-GR"/>
+          <w14:ligatures w14:val="none"/>
+        </w:rPr>
+        <w:t>repos</w:t>
+      </w:r>
+      <w:r>
+        <w:rPr>
+          <w:rFonts w:eastAsia="Times New Roman" w:cstheme="minorHAnsi"/>
+          <w:kern w:val="0"/>
+          <w:lang w:eastAsia="el-GR"/>
+          <w14:ligatures w14:val="none"/>
+        </w:rPr>
+        <w:t>.</w:t>
+      </w:r>
+    </w:p>
+    <w:tbl>
+      <w:tblPr>
+        <w:tblStyle w:val="4-3"/>
+        <w:tblpPr w:leftFromText="180" w:rightFromText="180" w:vertAnchor="text" w:horzAnchor="margin" w:tblpY="16"/>
+        <w:tblW w:w="8959" w:type="dxa"/>
+        <w:tblLook w:val="04A0" w:firstRow="1" w:lastRow="0" w:firstColumn="1" w:lastColumn="0" w:noHBand="0" w:noVBand="1"/>
+      </w:tblPr>
+      <w:tblGrid>
+        <w:gridCol w:w="4957"/>
+        <w:gridCol w:w="4002"/>
+      </w:tblGrid>
+      <w:tr>
+        <w:trPr>
+          <w:cnfStyle w:val="100000000000" w:firstRow="1" w:lastRow="0" w:firstColumn="0" w:lastColumn="0" w:oddVBand="0" w:evenVBand="0" w:oddHBand="0" w:evenHBand="0" w:firstRowFirstColumn="0" w:firstRowLastColumn="0" w:lastRowFirstColumn="0" w:lastRowLastColumn="0"/>
+          <w:trHeight w:val="416"/>
+        </w:trPr>
+        <w:tc>
+          <w:tcPr>
+            <w:cnfStyle w:val="001000000000" w:firstRow="0" w:lastRow="0" w:firstColumn="1" w:lastColumn="0" w:oddVBand="0" w:evenVBand="0" w:oddHBand="0" w:evenHBand="0" w:firstRowFirstColumn="0" w:firstRowLastColumn="0" w:lastRowFirstColumn="0" w:lastRowLastColumn="0"/>
+            <w:tcW w:w="8959" w:type="dxa"/>
+            <w:gridSpan w:val="2"/>
+            <w:noWrap/>
+            <w:vAlign w:val="center"/>
+            <w:hideMark/>
+          </w:tcPr>
+          <w:p>
+            <w:pPr>
+              <w:jc w:val="center"/>
+              <w:rPr>
+                <w:rFonts w:eastAsia="Times New Roman" w:cstheme="minorHAnsi"/>
+                <w:b/>
+                <w:bCs/>
+                <w:color w:val="0D0D0D"/>
+                <w:kern w:val="0"/>
+                <w:sz w:val="28"/>
+                <w:szCs w:val="28"/>
+                <w:lang w:eastAsia="el-GR"/>
+                <w14:ligatures w14:val="none"/>
+              </w:rPr>
+            </w:pPr>
+            <w:r>
+              <w:rPr>
+                <w:rFonts w:eastAsia="Times New Roman" w:cstheme="minorHAnsi"/>
+                <w:b/>
+                <w:bCs/>
+                <w:color w:val="FFFFFF" w:themeColor="background1"/>
+                <w:kern w:val="0"/>
+                <w:lang w:eastAsia="el-GR"/>
+                <w14:ligatures w14:val="none"/>
+              </w:rPr>
+              <w:t>Έμ</w:t>
+            </w:r>
+            <w:r>
+              <w:rPr>
+                <w:rFonts w:eastAsia="Times New Roman" w:cstheme="minorHAnsi"/>
+                <w:b/>
+                <w:bCs/>
+                <w:color w:val="FFFFFF" w:themeColor="background1"/>
+                <w:kern w:val="0"/>
+                <w:lang w:eastAsia="el-GR"/>
+                <w14:ligatures w14:val="none"/>
+              </w:rPr>
+              <w:t>μεσα Κόστη</w:t>
+            </w:r>
+          </w:p>
+        </w:tc>
+      </w:tr>
+      <w:tr>
+        <w:trPr>
+          <w:cnfStyle w:val="000000100000" w:firstRow="0" w:lastRow="0" w:firstColumn="0" w:lastColumn="0" w:oddVBand="0" w:evenVBand="0" w:oddHBand="1" w:evenHBand="0" w:firstRowFirstColumn="0" w:firstRowLastColumn="0" w:lastRowFirstColumn="0" w:lastRowLastColumn="0"/>
+          <w:trHeight w:val="388"/>
+        </w:trPr>
+        <w:tc>
+          <w:tcPr>
+            <w:cnfStyle w:val="001000000000" w:firstRow="0" w:lastRow="0" w:firstColumn="1" w:lastColumn="0" w:oddVBand="0" w:evenVBand="0" w:oddHBand="0" w:evenHBand="0" w:firstRowFirstColumn="0" w:firstRowLastColumn="0" w:lastRowFirstColumn="0" w:lastRowLastColumn="0"/>
+            <w:tcW w:w="4957" w:type="dxa"/>
+            <w:shd w:val="clear" w:color="auto" w:fill="auto"/>
+            <w:noWrap/>
+            <w:vAlign w:val="center"/>
+            <w:hideMark/>
+          </w:tcPr>
+          <w:p>
+            <w:pPr>
+              <w:jc w:val="center"/>
+              <w:rPr>
+                <w:rFonts w:eastAsia="Times New Roman" w:cstheme="minorHAnsi"/>
+                <w:color w:val="0D0D0D"/>
+                <w:kern w:val="0"/>
+                <w:lang w:eastAsia="el-GR"/>
+                <w14:ligatures w14:val="none"/>
+              </w:rPr>
+            </w:pPr>
+            <w:r>
+              <w:rPr>
+                <w:rFonts w:cstheme="minorHAnsi"/>
+              </w:rPr>
+              <w:t>Έξοδα Ενοικίου</w:t>
+            </w:r>
+          </w:p>
+        </w:tc>
+        <w:tc>
+          <w:tcPr>
+            <w:tcW w:w="4002" w:type="dxa"/>
+            <w:shd w:val="clear" w:color="auto" w:fill="auto"/>
+            <w:noWrap/>
+            <w:vAlign w:val="center"/>
+            <w:hideMark/>
+          </w:tcPr>
+          <w:p>
+            <w:pPr>
+              <w:jc w:val="center"/>
+              <w:cnfStyle w:val="000000100000" w:firstRow="0" w:lastRow="0" w:firstColumn="0" w:lastColumn="0" w:oddVBand="0" w:evenVBand="0" w:oddHBand="1" w:evenHBand="0" w:firstRowFirstColumn="0" w:firstRowLastColumn="0" w:lastRowFirstColumn="0" w:lastRowLastColumn="0"/>
+              <w:rPr>
+                <w:rFonts w:eastAsia="Times New Roman" w:cstheme="minorHAnsi"/>
+                <w:b/>
+                <w:bCs/>
+                <w:color w:val="000000"/>
+                <w:kern w:val="0"/>
+                <w:lang w:eastAsia="el-GR"/>
+                <w14:ligatures w14:val="none"/>
+              </w:rPr>
+            </w:pPr>
+            <w:r>
+              <w:rPr>
+                <w:rFonts w:cstheme="minorHAnsi"/>
+                <w:color w:val="0D0D0D"/>
+                <w:shd w:val="clear" w:color="auto" w:fill="FFFFFF"/>
+              </w:rPr>
+              <w:t>$40,000</w:t>
+            </w:r>
+          </w:p>
+        </w:tc>
+      </w:tr>
+      <w:tr>
+        <w:trPr>
+          <w:trHeight w:val="388"/>
+        </w:trPr>
+        <w:tc>
+          <w:tcPr>
+            <w:cnfStyle w:val="001000000000" w:firstRow="0" w:lastRow="0" w:firstColumn="1" w:lastColumn="0" w:oddVBand="0" w:evenVBand="0" w:oddHBand="0" w:evenHBand="0" w:firstRowFirstColumn="0" w:firstRowLastColumn="0" w:lastRowFirstColumn="0" w:lastRowLastColumn="0"/>
+            <w:tcW w:w="4957" w:type="dxa"/>
+            <w:shd w:val="clear" w:color="auto" w:fill="auto"/>
+            <w:noWrap/>
+            <w:vAlign w:val="center"/>
+            <w:hideMark/>
+          </w:tcPr>
+          <w:p>
+            <w:pPr>
+              <w:jc w:val="center"/>
+              <w:rPr>
+                <w:rFonts w:eastAsia="Times New Roman" w:cstheme="minorHAnsi"/>
+                <w:color w:val="0D0D0D"/>
+                <w:kern w:val="0"/>
+                <w:lang w:val="en-US" w:eastAsia="el-GR"/>
+                <w14:ligatures w14:val="none"/>
+              </w:rPr>
+            </w:pPr>
+            <w:r>
+              <w:rPr>
+                <w:rFonts w:cstheme="minorHAnsi"/>
+              </w:rPr>
+              <w:t>Έξοδα Λογαριασμών</w:t>
+            </w:r>
+          </w:p>
+        </w:tc>
+        <w:tc>
+          <w:tcPr>
+            <w:tcW w:w="4002" w:type="dxa"/>
+            <w:shd w:val="clear" w:color="auto" w:fill="auto"/>
+            <w:noWrap/>
+            <w:vAlign w:val="center"/>
+            <w:hideMark/>
+          </w:tcPr>
+          <w:p>
+            <w:pPr>
+              <w:jc w:val="center"/>
+              <w:cnfStyle w:val="000000000000" w:firstRow="0" w:lastRow="0" w:firstColumn="0" w:lastColumn="0" w:oddVBand="0" w:evenVBand="0" w:oddHBand="0" w:evenHBand="0" w:firstRowFirstColumn="0" w:firstRowLastColumn="0" w:lastRowFirstColumn="0" w:lastRowLastColumn="0"/>
+              <w:rPr>
+                <w:rFonts w:eastAsia="Times New Roman" w:cstheme="minorHAnsi"/>
+                <w:b/>
+                <w:bCs/>
+                <w:color w:val="000000"/>
+                <w:kern w:val="0"/>
+                <w:lang w:eastAsia="el-GR"/>
+                <w14:ligatures w14:val="none"/>
+              </w:rPr>
+            </w:pPr>
+            <w:r>
+              <w:rPr>
+                <w:rFonts w:cstheme="minorHAnsi"/>
+                <w:color w:val="0D0D0D"/>
+                <w:shd w:val="clear" w:color="auto" w:fill="FFFFFF"/>
+              </w:rPr>
+              <w:t>$10,000</w:t>
+            </w:r>
+          </w:p>
+        </w:tc>
+      </w:tr>
+      <w:tr>
+        <w:trPr>
+          <w:cnfStyle w:val="000000100000" w:firstRow="0" w:lastRow="0" w:firstColumn="0" w:lastColumn="0" w:oddVBand="0" w:evenVBand="0" w:oddHBand="1" w:evenHBand="0" w:firstRowFirstColumn="0" w:firstRowLastColumn="0" w:lastRowFirstColumn="0" w:lastRowLastColumn="0"/>
+          <w:trHeight w:val="388"/>
+        </w:trPr>
+        <w:tc>
+          <w:tcPr>
+            <w:cnfStyle w:val="001000000000" w:firstRow="0" w:lastRow="0" w:firstColumn="1" w:lastColumn="0" w:oddVBand="0" w:evenVBand="0" w:oddHBand="0" w:evenHBand="0" w:firstRowFirstColumn="0" w:firstRowLastColumn="0" w:lastRowFirstColumn="0" w:lastRowLastColumn="0"/>
+            <w:tcW w:w="4957" w:type="dxa"/>
+            <w:shd w:val="clear" w:color="auto" w:fill="auto"/>
+            <w:noWrap/>
+            <w:vAlign w:val="center"/>
+            <w:hideMark/>
+          </w:tcPr>
+          <w:p>
+            <w:pPr>
+              <w:jc w:val="center"/>
+              <w:rPr>
+                <w:rFonts w:eastAsia="Times New Roman" w:cstheme="minorHAnsi"/>
+                <w:color w:val="0D0D0D"/>
+                <w:kern w:val="0"/>
+                <w:lang w:val="en-US" w:eastAsia="el-GR"/>
+                <w14:ligatures w14:val="none"/>
+              </w:rPr>
+            </w:pPr>
+            <w:r>
+              <w:rPr>
+                <w:rFonts w:cstheme="minorHAnsi"/>
+              </w:rPr>
+              <w:t>Εξοπλισμός Προσωπικού</w:t>
+            </w:r>
+          </w:p>
+        </w:tc>
+        <w:tc>
+          <w:tcPr>
+            <w:tcW w:w="4002" w:type="dxa"/>
+            <w:shd w:val="clear" w:color="auto" w:fill="auto"/>
+            <w:noWrap/>
+            <w:vAlign w:val="center"/>
+            <w:hideMark/>
+          </w:tcPr>
+          <w:p>
+            <w:pPr>
+              <w:jc w:val="center"/>
+              <w:cnfStyle w:val="000000100000" w:firstRow="0" w:lastRow="0" w:firstColumn="0" w:lastColumn="0" w:oddVBand="0" w:evenVBand="0" w:oddHBand="1" w:evenHBand="0" w:firstRowFirstColumn="0" w:firstRowLastColumn="0" w:lastRowFirstColumn="0" w:lastRowLastColumn="0"/>
+              <w:rPr>
+                <w:rFonts w:eastAsia="Times New Roman" w:cstheme="minorHAnsi"/>
+                <w:b/>
+                <w:bCs/>
+                <w:color w:val="000000"/>
+                <w:kern w:val="0"/>
+                <w:lang w:eastAsia="el-GR"/>
+                <w14:ligatures w14:val="none"/>
+              </w:rPr>
+            </w:pPr>
+            <w:r>
+              <w:rPr>
+                <w:rFonts w:cstheme="minorHAnsi"/>
+                <w:color w:val="0D0D0D"/>
+                <w:shd w:val="clear" w:color="auto" w:fill="FFFFFF"/>
+              </w:rPr>
+              <w:t>$20,000</w:t>
+            </w:r>
+          </w:p>
+        </w:tc>
+      </w:tr>
+      <w:tr>
+        <w:trPr>
+          <w:trHeight w:val="388"/>
+        </w:trPr>
+        <w:tc>
+          <w:tcPr>
+            <w:cnfStyle w:val="001000000000" w:firstRow="0" w:lastRow="0" w:firstColumn="1" w:lastColumn="0" w:oddVBand="0" w:evenVBand="0" w:oddHBand="0" w:evenHBand="0" w:firstRowFirstColumn="0" w:firstRowLastColumn="0" w:lastRowFirstColumn="0" w:lastRowLastColumn="0"/>
+            <w:tcW w:w="4957" w:type="dxa"/>
+            <w:shd w:val="clear" w:color="auto" w:fill="auto"/>
+            <w:noWrap/>
+            <w:vAlign w:val="center"/>
+            <w:hideMark/>
+          </w:tcPr>
+          <w:p>
+            <w:pPr>
+              <w:jc w:val="center"/>
+              <w:rPr>
+                <w:rFonts w:eastAsia="Times New Roman" w:cstheme="minorHAnsi"/>
+                <w:color w:val="0D0D0D"/>
+                <w:kern w:val="0"/>
+                <w:lang w:eastAsia="el-GR"/>
+                <w14:ligatures w14:val="none"/>
+              </w:rPr>
+            </w:pPr>
+            <w:r>
+              <w:rPr>
+                <w:rFonts w:eastAsia="Times New Roman" w:cstheme="minorHAnsi"/>
+                <w:color w:val="0D0D0D"/>
+                <w:kern w:val="0"/>
+                <w:lang w:val="en-US" w:eastAsia="el-GR"/>
+                <w14:ligatures w14:val="none"/>
+              </w:rPr>
+              <w:t xml:space="preserve">Training </w:t>
+            </w:r>
+            <w:r>
+              <w:rPr>
+                <w:rFonts w:eastAsia="Times New Roman" w:cstheme="minorHAnsi"/>
+                <w:color w:val="0D0D0D"/>
+                <w:kern w:val="0"/>
+                <w:lang w:eastAsia="el-GR"/>
+                <w14:ligatures w14:val="none"/>
+              </w:rPr>
+              <w:t>Ομάδας</w:t>
+            </w:r>
+          </w:p>
+        </w:tc>
+        <w:tc>
+          <w:tcPr>
+            <w:tcW w:w="4002" w:type="dxa"/>
+            <w:shd w:val="clear" w:color="auto" w:fill="auto"/>
+            <w:noWrap/>
+            <w:vAlign w:val="center"/>
+            <w:hideMark/>
+          </w:tcPr>
+          <w:p>
+            <w:pPr>
+              <w:jc w:val="center"/>
+              <w:cnfStyle w:val="000000000000" w:firstRow="0" w:lastRow="0" w:firstColumn="0" w:lastColumn="0" w:oddVBand="0" w:evenVBand="0" w:oddHBand="0" w:evenHBand="0" w:firstRowFirstColumn="0" w:firstRowLastColumn="0" w:lastRowFirstColumn="0" w:lastRowLastColumn="0"/>
+              <w:rPr>
+                <w:rFonts w:eastAsia="Times New Roman" w:cstheme="minorHAnsi"/>
+                <w:b/>
+                <w:bCs/>
+                <w:color w:val="000000"/>
+                <w:kern w:val="0"/>
+                <w:lang w:eastAsia="el-GR"/>
+                <w14:ligatures w14:val="none"/>
+              </w:rPr>
+            </w:pPr>
+            <w:r>
+              <w:rPr>
+                <w:rFonts w:cstheme="minorHAnsi"/>
+                <w:color w:val="0D0D0D"/>
+                <w:shd w:val="clear" w:color="auto" w:fill="FFFFFF"/>
+              </w:rPr>
+              <w:t>$20,000</w:t>
+            </w:r>
+          </w:p>
+        </w:tc>
+      </w:tr>
+      <w:tr>
+        <w:trPr>
+          <w:cnfStyle w:val="000000100000" w:firstRow="0" w:lastRow="0" w:firstColumn="0" w:lastColumn="0" w:oddVBand="0" w:evenVBand="0" w:oddHBand="1" w:evenHBand="0" w:firstRowFirstColumn="0" w:firstRowLastColumn="0" w:lastRowFirstColumn="0" w:lastRowLastColumn="0"/>
+          <w:trHeight w:val="388"/>
+        </w:trPr>
+        <w:tc>
+          <w:tcPr>
+            <w:cnfStyle w:val="001000000000" w:firstRow="0" w:lastRow="0" w:firstColumn="1" w:lastColumn="0" w:oddVBand="0" w:evenVBand="0" w:oddHBand="0" w:evenHBand="0" w:firstRowFirstColumn="0" w:firstRowLastColumn="0" w:lastRowFirstColumn="0" w:lastRowLastColumn="0"/>
+            <w:tcW w:w="4957" w:type="dxa"/>
+            <w:shd w:val="clear" w:color="auto" w:fill="auto"/>
+            <w:noWrap/>
+            <w:vAlign w:val="center"/>
+            <w:hideMark/>
+          </w:tcPr>
+          <w:p>
+            <w:pPr>
+              <w:jc w:val="center"/>
+              <w:rPr>
+                <w:rFonts w:eastAsia="Times New Roman" w:cstheme="minorHAnsi"/>
+                <w:color w:val="0D0D0D"/>
+                <w:kern w:val="0"/>
+                <w:lang w:val="en-US" w:eastAsia="el-GR"/>
+                <w14:ligatures w14:val="none"/>
+              </w:rPr>
+            </w:pPr>
+            <w:r>
+              <w:rPr>
+                <w:rFonts w:eastAsia="Times New Roman" w:cstheme="minorHAnsi"/>
+                <w:kern w:val="0"/>
+                <w:lang w:val="en-US" w:eastAsia="el-GR"/>
+                <w14:ligatures w14:val="none"/>
+              </w:rPr>
+              <w:t>Zoom</w:t>
+            </w:r>
+          </w:p>
+        </w:tc>
+        <w:tc>
+          <w:tcPr>
+            <w:tcW w:w="4002" w:type="dxa"/>
+            <w:shd w:val="clear" w:color="auto" w:fill="auto"/>
+            <w:noWrap/>
+            <w:vAlign w:val="center"/>
+            <w:hideMark/>
+          </w:tcPr>
+          <w:p>
+            <w:pPr>
+              <w:jc w:val="center"/>
+              <w:cnfStyle w:val="000000100000" w:firstRow="0" w:lastRow="0" w:firstColumn="0" w:lastColumn="0" w:oddVBand="0" w:evenVBand="0" w:oddHBand="1" w:evenHBand="0" w:firstRowFirstColumn="0" w:firstRowLastColumn="0" w:lastRowFirstColumn="0" w:lastRowLastColumn="0"/>
+              <w:rPr>
+                <w:rFonts w:eastAsia="Times New Roman" w:cstheme="minorHAnsi"/>
+                <w:b/>
+                <w:bCs/>
+                <w:color w:val="000000"/>
+                <w:kern w:val="0"/>
+                <w:lang w:eastAsia="el-GR"/>
+                <w14:ligatures w14:val="none"/>
+              </w:rPr>
+            </w:pPr>
+            <w:r>
+              <w:rPr>
+                <w:rFonts w:cstheme="minorHAnsi"/>
+                <w:color w:val="0D0D0D"/>
+                <w:shd w:val="clear" w:color="auto" w:fill="FFFFFF"/>
+              </w:rPr>
+              <w:t>$1,599.20</w:t>
+            </w:r>
+          </w:p>
+        </w:tc>
+      </w:tr>
+      <w:tr>
+        <w:trPr>
+          <w:trHeight w:val="388"/>
+        </w:trPr>
+        <w:tc>
+          <w:tcPr>
+            <w:cnfStyle w:val="001000000000" w:firstRow="0" w:lastRow="0" w:firstColumn="1" w:lastColumn="0" w:oddVBand="0" w:evenVBand="0" w:oddHBand="0" w:evenHBand="0" w:firstRowFirstColumn="0" w:firstRowLastColumn="0" w:lastRowFirstColumn="0" w:lastRowLastColumn="0"/>
+            <w:tcW w:w="4957" w:type="dxa"/>
+            <w:shd w:val="clear" w:color="auto" w:fill="auto"/>
+            <w:noWrap/>
+            <w:vAlign w:val="center"/>
+            <w:hideMark/>
+          </w:tcPr>
+          <w:p>
+            <w:pPr>
+              <w:jc w:val="center"/>
+              <w:rPr>
+                <w:rFonts w:eastAsia="Times New Roman" w:cstheme="minorHAnsi"/>
+                <w:color w:val="0D0D0D"/>
+                <w:kern w:val="0"/>
+                <w:lang w:eastAsia="el-GR"/>
+                <w14:ligatures w14:val="none"/>
+              </w:rPr>
+            </w:pPr>
+            <w:r>
+              <w:rPr>
+                <w:rFonts w:eastAsia="Times New Roman" w:cstheme="minorHAnsi"/>
+                <w:kern w:val="0"/>
+                <w:lang w:val="en-US" w:eastAsia="el-GR"/>
+                <w14:ligatures w14:val="none"/>
+              </w:rPr>
+              <w:t>JIRA</w:t>
+            </w:r>
+          </w:p>
+        </w:tc>
+        <w:tc>
+          <w:tcPr>
+            <w:tcW w:w="4002" w:type="dxa"/>
+            <w:shd w:val="clear" w:color="auto" w:fill="auto"/>
+            <w:noWrap/>
+            <w:vAlign w:val="center"/>
+            <w:hideMark/>
+          </w:tcPr>
+          <w:p>
+            <w:pPr>
+              <w:jc w:val="center"/>
+              <w:cnfStyle w:val="000000000000" w:firstRow="0" w:lastRow="0" w:firstColumn="0" w:lastColumn="0" w:oddVBand="0" w:evenVBand="0" w:oddHBand="0" w:evenHBand="0" w:firstRowFirstColumn="0" w:firstRowLastColumn="0" w:lastRowFirstColumn="0" w:lastRowLastColumn="0"/>
+              <w:rPr>
+                <w:rFonts w:eastAsia="Times New Roman" w:cstheme="minorHAnsi"/>
+                <w:b/>
+                <w:bCs/>
+                <w:color w:val="000000"/>
+                <w:kern w:val="0"/>
+                <w:lang w:eastAsia="el-GR"/>
+                <w14:ligatures w14:val="none"/>
+              </w:rPr>
+            </w:pPr>
+            <w:r>
+              <w:rPr>
+                <w:rFonts w:cstheme="minorHAnsi"/>
+                <w:color w:val="0D0D0D"/>
+                <w:shd w:val="clear" w:color="auto" w:fill="FFFFFF"/>
+              </w:rPr>
+              <w:t>$5,800</w:t>
+            </w:r>
+          </w:p>
+        </w:tc>
+      </w:tr>
+      <w:tr>
+        <w:trPr>
+          <w:cnfStyle w:val="000000100000" w:firstRow="0" w:lastRow="0" w:firstColumn="0" w:lastColumn="0" w:oddVBand="0" w:evenVBand="0" w:oddHBand="1" w:evenHBand="0" w:firstRowFirstColumn="0" w:firstRowLastColumn="0" w:lastRowFirstColumn="0" w:lastRowLastColumn="0"/>
+          <w:trHeight w:val="388"/>
+        </w:trPr>
+        <w:tc>
+          <w:tcPr>
+            <w:cnfStyle w:val="001000000000" w:firstRow="0" w:lastRow="0" w:firstColumn="1" w:lastColumn="0" w:oddVBand="0" w:evenVBand="0" w:oddHBand="0" w:evenHBand="0" w:firstRowFirstColumn="0" w:firstRowLastColumn="0" w:lastRowFirstColumn="0" w:lastRowLastColumn="0"/>
+            <w:tcW w:w="4957" w:type="dxa"/>
+            <w:shd w:val="clear" w:color="auto" w:fill="auto"/>
+            <w:noWrap/>
+            <w:vAlign w:val="center"/>
+            <w:hideMark/>
+          </w:tcPr>
+          <w:p>
+            <w:pPr>
+              <w:jc w:val="center"/>
+              <w:rPr>
+                <w:rFonts w:eastAsia="Times New Roman" w:cstheme="minorHAnsi"/>
+                <w:color w:val="0D0D0D"/>
+                <w:kern w:val="0"/>
+                <w:lang w:val="en-US" w:eastAsia="el-GR"/>
+                <w14:ligatures w14:val="none"/>
+              </w:rPr>
+            </w:pPr>
+            <w:r>
+              <w:rPr>
+                <w:rFonts w:eastAsia="Times New Roman" w:cstheme="minorHAnsi"/>
+                <w:kern w:val="0"/>
+                <w:lang w:val="en-US" w:eastAsia="el-GR"/>
+                <w14:ligatures w14:val="none"/>
+              </w:rPr>
+              <w:t>GitHub</w:t>
+            </w:r>
+          </w:p>
+        </w:tc>
+        <w:tc>
+          <w:tcPr>
+            <w:tcW w:w="4002" w:type="dxa"/>
+            <w:shd w:val="clear" w:color="auto" w:fill="auto"/>
+            <w:noWrap/>
+            <w:vAlign w:val="center"/>
+            <w:hideMark/>
+          </w:tcPr>
+          <w:p>
+            <w:pPr>
+              <w:jc w:val="center"/>
+              <w:cnfStyle w:val="000000100000" w:firstRow="0" w:lastRow="0" w:firstColumn="0" w:lastColumn="0" w:oddVBand="0" w:evenVBand="0" w:oddHBand="1" w:evenHBand="0" w:firstRowFirstColumn="0" w:firstRowLastColumn="0" w:lastRowFirstColumn="0" w:lastRowLastColumn="0"/>
+              <w:rPr>
+                <w:rFonts w:eastAsia="Times New Roman" w:cstheme="minorHAnsi"/>
+                <w:color w:val="000000"/>
+                <w:kern w:val="0"/>
+                <w:lang w:eastAsia="el-GR"/>
+                <w14:ligatures w14:val="none"/>
+              </w:rPr>
+            </w:pPr>
+            <w:r>
+              <w:rPr>
+                <w:rFonts w:eastAsia="Times New Roman" w:cstheme="minorHAnsi"/>
+                <w:color w:val="000000"/>
+                <w:kern w:val="0"/>
+                <w:lang w:eastAsia="el-GR"/>
+                <w14:ligatures w14:val="none"/>
+              </w:rPr>
+              <w:t>$5,000</w:t>
+            </w:r>
+          </w:p>
+        </w:tc>
+      </w:tr>
+      <w:tr>
+        <w:trPr>
+          <w:trHeight w:val="388"/>
+        </w:trPr>
+        <w:tc>
+          <w:tcPr>
+            <w:cnfStyle w:val="001000000000" w:firstRow="0" w:lastRow="0" w:firstColumn="1" w:lastColumn="0" w:oddVBand="0" w:evenVBand="0" w:oddHBand="0" w:evenHBand="0" w:firstRowFirstColumn="0" w:firstRowLastColumn="0" w:lastRowFirstColumn="0" w:lastRowLastColumn="0"/>
+            <w:tcW w:w="4957" w:type="dxa"/>
+            <w:shd w:val="clear" w:color="auto" w:fill="auto"/>
+            <w:noWrap/>
+            <w:vAlign w:val="center"/>
+            <w:hideMark/>
+          </w:tcPr>
+          <w:p>
+            <w:pPr>
+              <w:jc w:val="center"/>
+              <w:rPr>
+                <w:rFonts w:eastAsia="Times New Roman" w:cstheme="minorHAnsi"/>
+                <w:color w:val="0D0D0D"/>
+                <w:kern w:val="0"/>
+                <w:lang w:val="en-US" w:eastAsia="el-GR"/>
+                <w14:ligatures w14:val="none"/>
+              </w:rPr>
+            </w:pPr>
+            <w:r>
+              <w:rPr>
+                <w:rFonts w:eastAsia="Times New Roman" w:cstheme="minorHAnsi"/>
+                <w:kern w:val="0"/>
+                <w:lang w:eastAsia="el-GR"/>
+                <w14:ligatures w14:val="none"/>
+              </w:rPr>
+              <w:t>Έκτακτα Έξοδα</w:t>
+            </w:r>
+          </w:p>
+        </w:tc>
+        <w:tc>
+          <w:tcPr>
+            <w:tcW w:w="4002" w:type="dxa"/>
+            <w:shd w:val="clear" w:color="auto" w:fill="auto"/>
+            <w:noWrap/>
+            <w:vAlign w:val="center"/>
+            <w:hideMark/>
+          </w:tcPr>
+          <w:p>
+            <w:pPr>
+              <w:jc w:val="center"/>
+              <w:cnfStyle w:val="000000000000" w:firstRow="0" w:lastRow="0" w:firstColumn="0" w:lastColumn="0" w:oddVBand="0" w:evenVBand="0" w:oddHBand="0" w:evenHBand="0" w:firstRowFirstColumn="0" w:firstRowLastColumn="0" w:lastRowFirstColumn="0" w:lastRowLastColumn="0"/>
+              <w:rPr>
+                <w:rFonts w:eastAsia="Times New Roman" w:cstheme="minorHAnsi"/>
+                <w:b/>
+                <w:bCs/>
+                <w:color w:val="000000"/>
+                <w:kern w:val="0"/>
+                <w:lang w:eastAsia="el-GR"/>
+                <w14:ligatures w14:val="none"/>
+              </w:rPr>
+            </w:pPr>
+            <w:r>
+              <w:rPr>
+                <w:rFonts w:cstheme="minorHAnsi"/>
+                <w:color w:val="0D0D0D"/>
+                <w:shd w:val="clear" w:color="auto" w:fill="FFFFFF"/>
+              </w:rPr>
+              <w:t>$9,000</w:t>
+            </w:r>
+          </w:p>
+        </w:tc>
+      </w:tr>
+      <w:tr>
+        <w:trPr>
+          <w:cnfStyle w:val="000000100000" w:firstRow="0" w:lastRow="0" w:firstColumn="0" w:lastColumn="0" w:oddVBand="0" w:evenVBand="0" w:oddHBand="1" w:evenHBand="0" w:firstRowFirstColumn="0" w:firstRowLastColumn="0" w:lastRowFirstColumn="0" w:lastRowLastColumn="0"/>
+          <w:trHeight w:val="388"/>
+        </w:trPr>
+        <w:tc>
+          <w:tcPr>
+            <w:cnfStyle w:val="001000000000" w:firstRow="0" w:lastRow="0" w:firstColumn="1" w:lastColumn="0" w:oddVBand="0" w:evenVBand="0" w:oddHBand="0" w:evenHBand="0" w:firstRowFirstColumn="0" w:firstRowLastColumn="0" w:lastRowFirstColumn="0" w:lastRowLastColumn="0"/>
+            <w:tcW w:w="4957" w:type="dxa"/>
+            <w:shd w:val="clear" w:color="auto" w:fill="DEEAF6" w:themeFill="accent5" w:themeFillTint="33"/>
+            <w:noWrap/>
+            <w:vAlign w:val="center"/>
+            <w:hideMark/>
+          </w:tcPr>
+          <w:p>
+            <w:pPr>
+              <w:jc w:val="center"/>
+              <w:rPr>
+                <w:rFonts w:eastAsia="Times New Roman" w:cstheme="minorHAnsi"/>
+                <w:b/>
+                <w:bCs/>
+                <w:color w:val="0D0D0D"/>
+                <w:kern w:val="0"/>
+                <w:lang w:val="en-US" w:eastAsia="el-GR"/>
+                <w14:ligatures w14:val="none"/>
+              </w:rPr>
+            </w:pPr>
+            <w:r>
+              <w:rPr>
+                <w:rFonts w:eastAsia="Times New Roman" w:cstheme="minorHAnsi"/>
+                <w:b/>
+                <w:bCs/>
+                <w:color w:val="0D0D0D"/>
+                <w:kern w:val="0"/>
+                <w:lang w:val="en-US" w:eastAsia="el-GR"/>
+                <w14:ligatures w14:val="none"/>
+              </w:rPr>
+              <w:t>Total</w:t>
+            </w:r>
+          </w:p>
+        </w:tc>
+        <w:tc>
+          <w:tcPr>
+            <w:tcW w:w="4002" w:type="dxa"/>
+            <w:shd w:val="clear" w:color="auto" w:fill="DEEAF6" w:themeFill="accent5" w:themeFillTint="33"/>
+            <w:noWrap/>
+            <w:vAlign w:val="center"/>
+            <w:hideMark/>
+          </w:tcPr>
+          <w:p>
+            <w:pPr>
+              <w:jc w:val="center"/>
+              <w:cnfStyle w:val="000000100000" w:firstRow="0" w:lastRow="0" w:firstColumn="0" w:lastColumn="0" w:oddVBand="0" w:evenVBand="0" w:oddHBand="1" w:evenHBand="0" w:firstRowFirstColumn="0" w:firstRowLastColumn="0" w:lastRowFirstColumn="0" w:lastRowLastColumn="0"/>
+              <w:rPr>
+                <w:rFonts w:eastAsia="Times New Roman" w:cstheme="minorHAnsi"/>
+                <w:b/>
+                <w:bCs/>
+                <w:color w:val="000000"/>
+                <w:kern w:val="0"/>
+                <w:lang w:eastAsia="el-GR"/>
+                <w14:ligatures w14:val="none"/>
+              </w:rPr>
+            </w:pPr>
+            <w:r>
+              <w:rPr>
+                <w:rFonts w:eastAsia="Times New Roman" w:cstheme="minorHAnsi"/>
+                <w:b/>
+                <w:bCs/>
+                <w:color w:val="000000"/>
+                <w:kern w:val="0"/>
+                <w:lang w:eastAsia="el-GR"/>
+                <w14:ligatures w14:val="none"/>
+              </w:rPr>
+              <w:t>$108,000</w:t>
+            </w:r>
+          </w:p>
+        </w:tc>
+      </w:tr>
+    </w:tbl>
+    <w:p>
+      <w:pPr>
+        <w:spacing w:before="100" w:beforeAutospacing="1" w:after="100" w:afterAutospacing="1"/>
+        <w:rPr>
           <w:rFonts w:cstheme="minorHAnsi"/>
+        </w:rPr>
+      </w:pPr>
+    </w:p>
+    <w:tbl>
+      <w:tblPr>
+        <w:tblStyle w:val="4-3"/>
+        <w:tblpPr w:leftFromText="180" w:rightFromText="180" w:vertAnchor="text" w:horzAnchor="margin" w:tblpY="16"/>
+        <w:tblW w:w="8959" w:type="dxa"/>
+        <w:tblLook w:val="04A0" w:firstRow="1" w:lastRow="0" w:firstColumn="1" w:lastColumn="0" w:noHBand="0" w:noVBand="1"/>
+      </w:tblPr>
+      <w:tblGrid>
+        <w:gridCol w:w="8959"/>
+      </w:tblGrid>
+      <w:tr>
+        <w:trPr>
+          <w:cnfStyle w:val="100000000000" w:firstRow="1" w:lastRow="0" w:firstColumn="0" w:lastColumn="0" w:oddVBand="0" w:evenVBand="0" w:oddHBand="0" w:evenHBand="0" w:firstRowFirstColumn="0" w:firstRowLastColumn="0" w:lastRowFirstColumn="0" w:lastRowLastColumn="0"/>
+          <w:trHeight w:val="556"/>
+        </w:trPr>
+        <w:tc>
+          <w:tcPr>
+            <w:cnfStyle w:val="001000000000" w:firstRow="0" w:lastRow="0" w:firstColumn="1" w:lastColumn="0" w:oddVBand="0" w:evenVBand="0" w:oddHBand="0" w:evenHBand="0" w:firstRowFirstColumn="0" w:firstRowLastColumn="0" w:lastRowFirstColumn="0" w:lastRowLastColumn="0"/>
+            <w:tcW w:w="8959" w:type="dxa"/>
+            <w:shd w:val="clear" w:color="auto" w:fill="C1E7D1"/>
+            <w:noWrap/>
+            <w:vAlign w:val="center"/>
+            <w:hideMark/>
+          </w:tcPr>
+          <w:p>
+            <w:pPr>
+              <w:jc w:val="center"/>
+              <w:rPr>
+                <w:rFonts w:eastAsia="Times New Roman" w:cstheme="minorHAnsi"/>
+                <w:color w:val="0D0D0D"/>
+                <w:kern w:val="0"/>
+                <w:lang w:val="en-US" w:eastAsia="el-GR"/>
+                <w14:ligatures w14:val="none"/>
+              </w:rPr>
+            </w:pPr>
+            <w:r>
+              <w:rPr>
+                <w:rFonts w:eastAsia="Times New Roman" w:cstheme="minorHAnsi"/>
+                <w:b/>
+                <w:bCs/>
+                <w:color w:val="0D0D0D"/>
+                <w:kern w:val="0"/>
+                <w:lang w:val="en-US" w:eastAsia="el-GR"/>
+                <w14:ligatures w14:val="none"/>
+              </w:rPr>
+              <w:t>Total</w:t>
+            </w:r>
+            <w:r>
+              <w:rPr>
+                <w:rFonts w:eastAsia="Times New Roman" w:cstheme="minorHAnsi"/>
+                <w:b/>
+                <w:bCs/>
+                <w:color w:val="0D0D0D"/>
+                <w:kern w:val="0"/>
+                <w:lang w:eastAsia="el-GR"/>
+                <w14:ligatures w14:val="none"/>
+              </w:rPr>
+              <w:t xml:space="preserve"> </w:t>
+            </w:r>
+            <w:r>
+              <w:rPr>
+                <w:rFonts w:eastAsia="Times New Roman" w:cstheme="minorHAnsi"/>
+                <w:b/>
+                <w:bCs/>
+                <w:color w:val="0D0D0D"/>
+                <w:kern w:val="0"/>
+                <w:lang w:val="en-US" w:eastAsia="el-GR"/>
+                <w14:ligatures w14:val="none"/>
+              </w:rPr>
+              <w:t xml:space="preserve">Costs </w:t>
+            </w:r>
+            <w:r>
+              <w:rPr>
+                <w:rFonts w:eastAsia="Times New Roman" w:cstheme="minorHAnsi"/>
+                <w:color w:val="0D0D0D"/>
+                <w:kern w:val="0"/>
+                <w:lang w:val="en-US" w:eastAsia="el-GR"/>
+                <w14:ligatures w14:val="none"/>
+              </w:rPr>
+              <w:t xml:space="preserve">= </w:t>
+            </w:r>
+            <w:r>
+              <w:rPr>
+                <w:rFonts w:eastAsia="Times New Roman" w:cstheme="minorHAnsi"/>
+                <w:color w:val="000000"/>
+                <w:kern w:val="0"/>
+                <w:lang w:eastAsia="el-GR"/>
+                <w14:ligatures w14:val="none"/>
+              </w:rPr>
+              <w:t>$108,000</w:t>
+            </w:r>
+            <w:r>
+              <w:rPr>
+                <w:rFonts w:eastAsia="Times New Roman" w:cstheme="minorHAnsi"/>
+                <w:color w:val="000000"/>
+                <w:kern w:val="0"/>
+                <w:lang w:val="en-US" w:eastAsia="el-GR"/>
+                <w14:ligatures w14:val="none"/>
+              </w:rPr>
+              <w:t xml:space="preserve"> + </w:t>
+            </w:r>
+            <w:r>
+              <w:t>903,813 $</w:t>
+            </w:r>
+            <w:r>
+              <w:rPr>
+                <w:lang w:val="en-US"/>
+              </w:rPr>
+              <w:t xml:space="preserve"> </w:t>
+            </w:r>
+            <w:r>
+              <w:rPr>
+                <w:b/>
+                <w:bCs/>
+                <w:lang w:val="en-US"/>
+              </w:rPr>
+              <w:t>= 1,011,813 $</w:t>
+            </w:r>
+          </w:p>
+        </w:tc>
+      </w:tr>
+    </w:tbl>
+    <w:p>
+      <w:pPr>
+        <w:spacing w:before="100" w:beforeAutospacing="1" w:after="100" w:afterAutospacing="1"/>
+        <w:rPr>
+          <w:rFonts w:cstheme="minorHAnsi"/>
+          <w:b/>
+          <w:bCs/>
         </w:rPr>
       </w:pPr>
     </w:p>
@@ -10134,6 +11414,123 @@
 <file path=word/numbering.xml><?xml version="1.0" encoding="utf-8"?>
 <w:numbering xmlns:wpc="http://schemas.microsoft.com/office/word/2010/wordprocessingCanvas" xmlns:cx="http://schemas.microsoft.com/office/drawing/2014/chartex" xmlns:cx1="http://schemas.microsoft.com/office/drawing/2015/9/8/chartex" xmlns:cx2="http://schemas.microsoft.com/office/drawing/2015/10/21/chartex" xmlns:cx3="http://schemas.microsoft.com/office/drawing/2016/5/9/chartex" xmlns:cx4="http://schemas.microsoft.com/office/drawing/2016/5/10/chartex" xmlns:cx5="http://schemas.microsoft.com/office/drawing/2016/5/11/chartex" xmlns:cx6="http://schemas.microsoft.com/office/drawing/2016/5/12/chartex" xmlns:cx7="http://schemas.microsoft.com/office/drawing/2016/5/13/chartex" xmlns:cx8="http://schemas.microsoft.com/office/drawing/2016/5/14/chartex" xmlns:mc="http://schemas.openxmlformats.org/markup-compatibility/2006" xmlns:aink="http://schemas.microsoft.com/office/drawing/2016/ink" xmlns:am3d="http://schemas.microsoft.com/office/drawing/2017/model3d" xmlns:o="urn:schemas-microsoft-com:office:office" xmlns:oel="http://schemas.microsoft.com/office/2019/extlst" xmlns:r="http://schemas.openxmlformats.org/officeDocument/2006/relationships" xmlns:m="http://schemas.openxmlformats.org/officeDocument/2006/math" xmlns:v="urn:schemas-microsoft-com:vml" xmlns:wp14="http://schemas.microsoft.com/office/word/2010/wordprocessingDrawing" xmlns:wp="http://schemas.openxmlformats.org/drawingml/2006/wordprocessingDrawing" xmlns:w10="urn:schemas-microsoft-com:office:word" xmlns:w="http://schemas.openxmlformats.org/wordprocessingml/2006/main" xmlns:w14="http://schemas.microsoft.com/office/word/2010/wordml" xmlns:w15="http://schemas.microsoft.com/office/word/2012/wordml" xmlns:w16cex="http://schemas.microsoft.com/office/word/2018/wordml/cex" xmlns:w16cid="http://schemas.microsoft.com/office/word/2016/wordml/cid" xmlns:w16="http://schemas.microsoft.com/office/word/2018/wordml" xmlns:w16sdtdh="http://schemas.microsoft.com/office/word/2020/wordml/sdtdatahash" xmlns:w16se="http://schemas.microsoft.com/office/word/2015/wordml/symex" xmlns:wpg="http://schemas.microsoft.com/office/word/2010/wordprocessingGroup" xmlns:wpi="http://schemas.microsoft.com/office/word/2010/wordprocessingInk" xmlns:wne="http://schemas.microsoft.com/office/word/2006/wordml" xmlns:wps="http://schemas.microsoft.com/office/word/2010/wordprocessingShape" mc:Ignorable="w14 w15 w16se w16cid w16 w16cex w16sdtdh wp14">
   <w:abstractNum w:abstractNumId="0" w15:restartNumberingAfterBreak="0">
+    <w:nsid w:val="014F5369"/>
+    <w:multiLevelType w:val="multilevel"/>
+    <w:tmpl w:val="4312558A"/>
+    <w:lvl w:ilvl="0">
+      <w:start w:val="1"/>
+      <w:numFmt w:val="decimal"/>
+      <w:lvlText w:val="%1."/>
+      <w:lvlJc w:val="left"/>
+      <w:pPr>
+        <w:tabs>
+          <w:tab w:val="num" w:pos="720"/>
+        </w:tabs>
+        <w:ind w:left="720" w:hanging="360"/>
+      </w:pPr>
+    </w:lvl>
+    <w:lvl w:ilvl="1">
+      <w:start w:val="1"/>
+      <w:numFmt w:val="bullet"/>
+      <w:lvlText w:val="o"/>
+      <w:lvlJc w:val="left"/>
+      <w:pPr>
+        <w:tabs>
+          <w:tab w:val="num" w:pos="1440"/>
+        </w:tabs>
+        <w:ind w:left="1440" w:hanging="360"/>
+      </w:pPr>
+      <w:rPr>
+        <w:rFonts w:ascii="Courier New" w:hAnsi="Courier New" w:hint="default"/>
+        <w:sz w:val="20"/>
+      </w:rPr>
+    </w:lvl>
+    <w:lvl w:ilvl="2" w:tentative="1">
+      <w:start w:val="1"/>
+      <w:numFmt w:val="decimal"/>
+      <w:lvlText w:val="%3."/>
+      <w:lvlJc w:val="left"/>
+      <w:pPr>
+        <w:tabs>
+          <w:tab w:val="num" w:pos="2160"/>
+        </w:tabs>
+        <w:ind w:left="2160" w:hanging="360"/>
+      </w:pPr>
+    </w:lvl>
+    <w:lvl w:ilvl="3" w:tentative="1">
+      <w:start w:val="1"/>
+      <w:numFmt w:val="decimal"/>
+      <w:lvlText w:val="%4."/>
+      <w:lvlJc w:val="left"/>
+      <w:pPr>
+        <w:tabs>
+          <w:tab w:val="num" w:pos="2880"/>
+        </w:tabs>
+        <w:ind w:left="2880" w:hanging="360"/>
+      </w:pPr>
+    </w:lvl>
+    <w:lvl w:ilvl="4" w:tentative="1">
+      <w:start w:val="1"/>
+      <w:numFmt w:val="decimal"/>
+      <w:lvlText w:val="%5."/>
+      <w:lvlJc w:val="left"/>
+      <w:pPr>
+        <w:tabs>
+          <w:tab w:val="num" w:pos="3600"/>
+        </w:tabs>
+        <w:ind w:left="3600" w:hanging="360"/>
+      </w:pPr>
+    </w:lvl>
+    <w:lvl w:ilvl="5" w:tentative="1">
+      <w:start w:val="1"/>
+      <w:numFmt w:val="decimal"/>
+      <w:lvlText w:val="%6."/>
+      <w:lvlJc w:val="left"/>
+      <w:pPr>
+        <w:tabs>
+          <w:tab w:val="num" w:pos="4320"/>
+        </w:tabs>
+        <w:ind w:left="4320" w:hanging="360"/>
+      </w:pPr>
+    </w:lvl>
+    <w:lvl w:ilvl="6" w:tentative="1">
+      <w:start w:val="1"/>
+      <w:numFmt w:val="decimal"/>
+      <w:lvlText w:val="%7."/>
+      <w:lvlJc w:val="left"/>
+      <w:pPr>
+        <w:tabs>
+          <w:tab w:val="num" w:pos="5040"/>
+        </w:tabs>
+        <w:ind w:left="5040" w:hanging="360"/>
+      </w:pPr>
+    </w:lvl>
+    <w:lvl w:ilvl="7" w:tentative="1">
+      <w:start w:val="1"/>
+      <w:numFmt w:val="decimal"/>
+      <w:lvlText w:val="%8."/>
+      <w:lvlJc w:val="left"/>
+      <w:pPr>
+        <w:tabs>
+          <w:tab w:val="num" w:pos="5760"/>
+        </w:tabs>
+        <w:ind w:left="5760" w:hanging="360"/>
+      </w:pPr>
+    </w:lvl>
+    <w:lvl w:ilvl="8" w:tentative="1">
+      <w:start w:val="1"/>
+      <w:numFmt w:val="decimal"/>
+      <w:lvlText w:val="%9."/>
+      <w:lvlJc w:val="left"/>
+      <w:pPr>
+        <w:tabs>
+          <w:tab w:val="num" w:pos="6480"/>
+        </w:tabs>
+        <w:ind w:left="6480" w:hanging="360"/>
+      </w:pPr>
+    </w:lvl>
+  </w:abstractNum>
+  <w:abstractNum w:abstractNumId="1" w15:restartNumberingAfterBreak="0">
     <w:nsid w:val="0FB2432B"/>
     <w:multiLevelType w:val="multilevel"/>
     <w:tmpl w:val="1EC02C16"/>
@@ -10144,9 +11541,9 @@
       <w:lvlJc w:val="left"/>
       <w:pPr>
         <w:tabs>
-          <w:tab w:val="num" w:pos="720"/>
-        </w:tabs>
-        <w:ind w:left="720" w:hanging="360"/>
+          <w:tab w:val="num" w:pos="360"/>
+        </w:tabs>
+        <w:ind w:left="360" w:hanging="360"/>
       </w:pPr>
       <w:rPr>
         <w:rFonts w:ascii="Symbol" w:hAnsi="Symbol" w:hint="default"/>
@@ -10160,9 +11557,9 @@
       <w:lvlJc w:val="left"/>
       <w:pPr>
         <w:tabs>
-          <w:tab w:val="num" w:pos="1440"/>
-        </w:tabs>
-        <w:ind w:left="1440" w:hanging="360"/>
+          <w:tab w:val="num" w:pos="1080"/>
+        </w:tabs>
+        <w:ind w:left="1080" w:hanging="360"/>
       </w:pPr>
       <w:rPr>
         <w:rFonts w:ascii="Courier New" w:hAnsi="Courier New" w:hint="default"/>
@@ -10176,9 +11573,9 @@
       <w:lvlJc w:val="left"/>
       <w:pPr>
         <w:tabs>
-          <w:tab w:val="num" w:pos="2160"/>
-        </w:tabs>
-        <w:ind w:left="2160" w:hanging="360"/>
+          <w:tab w:val="num" w:pos="1800"/>
+        </w:tabs>
+        <w:ind w:left="1800" w:hanging="360"/>
       </w:pPr>
       <w:rPr>
         <w:rFonts w:ascii="Wingdings" w:hAnsi="Wingdings" w:hint="default"/>
@@ -10192,9 +11589,9 @@
       <w:lvlJc w:val="left"/>
       <w:pPr>
         <w:tabs>
-          <w:tab w:val="num" w:pos="2880"/>
-        </w:tabs>
-        <w:ind w:left="2880" w:hanging="360"/>
+          <w:tab w:val="num" w:pos="2520"/>
+        </w:tabs>
+        <w:ind w:left="2520" w:hanging="360"/>
       </w:pPr>
       <w:rPr>
         <w:rFonts w:ascii="Wingdings" w:hAnsi="Wingdings" w:hint="default"/>
@@ -10208,9 +11605,9 @@
       <w:lvlJc w:val="left"/>
       <w:pPr>
         <w:tabs>
-          <w:tab w:val="num" w:pos="3600"/>
-        </w:tabs>
-        <w:ind w:left="3600" w:hanging="360"/>
+          <w:tab w:val="num" w:pos="3240"/>
+        </w:tabs>
+        <w:ind w:left="3240" w:hanging="360"/>
       </w:pPr>
       <w:rPr>
         <w:rFonts w:ascii="Wingdings" w:hAnsi="Wingdings" w:hint="default"/>
@@ -10224,9 +11621,9 @@
       <w:lvlJc w:val="left"/>
       <w:pPr>
         <w:tabs>
-          <w:tab w:val="num" w:pos="4320"/>
-        </w:tabs>
-        <w:ind w:left="4320" w:hanging="360"/>
+          <w:tab w:val="num" w:pos="3960"/>
+        </w:tabs>
+        <w:ind w:left="3960" w:hanging="360"/>
       </w:pPr>
       <w:rPr>
         <w:rFonts w:ascii="Wingdings" w:hAnsi="Wingdings" w:hint="default"/>
@@ -10240,9 +11637,9 @@
       <w:lvlJc w:val="left"/>
       <w:pPr>
         <w:tabs>
-          <w:tab w:val="num" w:pos="5040"/>
-        </w:tabs>
-        <w:ind w:left="5040" w:hanging="360"/>
+          <w:tab w:val="num" w:pos="4680"/>
+        </w:tabs>
+        <w:ind w:left="4680" w:hanging="360"/>
       </w:pPr>
       <w:rPr>
         <w:rFonts w:ascii="Wingdings" w:hAnsi="Wingdings" w:hint="default"/>
@@ -10256,9 +11653,9 @@
       <w:lvlJc w:val="left"/>
       <w:pPr>
         <w:tabs>
-          <w:tab w:val="num" w:pos="5760"/>
-        </w:tabs>
-        <w:ind w:left="5760" w:hanging="360"/>
+          <w:tab w:val="num" w:pos="5400"/>
+        </w:tabs>
+        <w:ind w:left="5400" w:hanging="360"/>
       </w:pPr>
       <w:rPr>
         <w:rFonts w:ascii="Wingdings" w:hAnsi="Wingdings" w:hint="default"/>
@@ -10272,9 +11669,9 @@
       <w:lvlJc w:val="left"/>
       <w:pPr>
         <w:tabs>
-          <w:tab w:val="num" w:pos="6480"/>
-        </w:tabs>
-        <w:ind w:left="6480" w:hanging="360"/>
+          <w:tab w:val="num" w:pos="6120"/>
+        </w:tabs>
+        <w:ind w:left="6120" w:hanging="360"/>
       </w:pPr>
       <w:rPr>
         <w:rFonts w:ascii="Wingdings" w:hAnsi="Wingdings" w:hint="default"/>
@@ -10282,7 +11679,7 @@
       </w:rPr>
     </w:lvl>
   </w:abstractNum>
-  <w:abstractNum w:abstractNumId="1" w15:restartNumberingAfterBreak="0">
+  <w:abstractNum w:abstractNumId="2" w15:restartNumberingAfterBreak="0">
     <w:nsid w:val="17D61E42"/>
     <w:multiLevelType w:val="multilevel"/>
     <w:tmpl w:val="EAE04A02"/>
@@ -10431,7 +11828,120 @@
       </w:rPr>
     </w:lvl>
   </w:abstractNum>
-  <w:abstractNum w:abstractNumId="2" w15:restartNumberingAfterBreak="0">
+  <w:abstractNum w:abstractNumId="3" w15:restartNumberingAfterBreak="0">
+    <w:nsid w:val="1A253A13"/>
+    <w:multiLevelType w:val="hybridMultilevel"/>
+    <w:tmpl w:val="0A769A8E"/>
+    <w:lvl w:ilvl="0" w:tplc="04080001">
+      <w:start w:val="1"/>
+      <w:numFmt w:val="bullet"/>
+      <w:lvlText w:val=""/>
+      <w:lvlJc w:val="left"/>
+      <w:pPr>
+        <w:ind w:left="360" w:hanging="360"/>
+      </w:pPr>
+      <w:rPr>
+        <w:rFonts w:ascii="Symbol" w:hAnsi="Symbol" w:hint="default"/>
+      </w:rPr>
+    </w:lvl>
+    <w:lvl w:ilvl="1" w:tplc="04080003" w:tentative="1">
+      <w:start w:val="1"/>
+      <w:numFmt w:val="bullet"/>
+      <w:lvlText w:val="o"/>
+      <w:lvlJc w:val="left"/>
+      <w:pPr>
+        <w:ind w:left="1080" w:hanging="360"/>
+      </w:pPr>
+      <w:rPr>
+        <w:rFonts w:ascii="Courier New" w:hAnsi="Courier New" w:hint="default"/>
+      </w:rPr>
+    </w:lvl>
+    <w:lvl w:ilvl="2" w:tplc="04080005" w:tentative="1">
+      <w:start w:val="1"/>
+      <w:numFmt w:val="bullet"/>
+      <w:lvlText w:val=""/>
+      <w:lvlJc w:val="left"/>
+      <w:pPr>
+        <w:ind w:left="1800" w:hanging="360"/>
+      </w:pPr>
+      <w:rPr>
+        <w:rFonts w:ascii="Wingdings" w:hAnsi="Wingdings" w:hint="default"/>
+      </w:rPr>
+    </w:lvl>
+    <w:lvl w:ilvl="3" w:tplc="04080001" w:tentative="1">
+      <w:start w:val="1"/>
+      <w:numFmt w:val="bullet"/>
+      <w:lvlText w:val=""/>
+      <w:lvlJc w:val="left"/>
+      <w:pPr>
+        <w:ind w:left="2520" w:hanging="360"/>
+      </w:pPr>
+      <w:rPr>
+        <w:rFonts w:ascii="Symbol" w:hAnsi="Symbol" w:hint="default"/>
+      </w:rPr>
+    </w:lvl>
+    <w:lvl w:ilvl="4" w:tplc="04080003" w:tentative="1">
+      <w:start w:val="1"/>
+      <w:numFmt w:val="bullet"/>
+      <w:lvlText w:val="o"/>
+      <w:lvlJc w:val="left"/>
+      <w:pPr>
+        <w:ind w:left="3240" w:hanging="360"/>
+      </w:pPr>
+      <w:rPr>
+        <w:rFonts w:ascii="Courier New" w:hAnsi="Courier New" w:hint="default"/>
+      </w:rPr>
+    </w:lvl>
+    <w:lvl w:ilvl="5" w:tplc="04080005" w:tentative="1">
+      <w:start w:val="1"/>
+      <w:numFmt w:val="bullet"/>
+      <w:lvlText w:val=""/>
+      <w:lvlJc w:val="left"/>
+      <w:pPr>
+        <w:ind w:left="3960" w:hanging="360"/>
+      </w:pPr>
+      <w:rPr>
+        <w:rFonts w:ascii="Wingdings" w:hAnsi="Wingdings" w:hint="default"/>
+      </w:rPr>
+    </w:lvl>
+    <w:lvl w:ilvl="6" w:tplc="04080001" w:tentative="1">
+      <w:start w:val="1"/>
+      <w:numFmt w:val="bullet"/>
+      <w:lvlText w:val=""/>
+      <w:lvlJc w:val="left"/>
+      <w:pPr>
+        <w:ind w:left="4680" w:hanging="360"/>
+      </w:pPr>
+      <w:rPr>
+        <w:rFonts w:ascii="Symbol" w:hAnsi="Symbol" w:hint="default"/>
+      </w:rPr>
+    </w:lvl>
+    <w:lvl w:ilvl="7" w:tplc="04080003" w:tentative="1">
+      <w:start w:val="1"/>
+      <w:numFmt w:val="bullet"/>
+      <w:lvlText w:val="o"/>
+      <w:lvlJc w:val="left"/>
+      <w:pPr>
+        <w:ind w:left="5400" w:hanging="360"/>
+      </w:pPr>
+      <w:rPr>
+        <w:rFonts w:ascii="Courier New" w:hAnsi="Courier New" w:hint="default"/>
+      </w:rPr>
+    </w:lvl>
+    <w:lvl w:ilvl="8" w:tplc="04080005" w:tentative="1">
+      <w:start w:val="1"/>
+      <w:numFmt w:val="bullet"/>
+      <w:lvlText w:val=""/>
+      <w:lvlJc w:val="left"/>
+      <w:pPr>
+        <w:ind w:left="6120" w:hanging="360"/>
+      </w:pPr>
+      <w:rPr>
+        <w:rFonts w:ascii="Wingdings" w:hAnsi="Wingdings" w:hint="default"/>
+      </w:rPr>
+    </w:lvl>
+  </w:abstractNum>
+  <w:abstractNum w:abstractNumId="4" w15:restartNumberingAfterBreak="0">
     <w:nsid w:val="1FB35188"/>
     <w:multiLevelType w:val="multilevel"/>
     <w:tmpl w:val="3BA0D404"/>
@@ -10580,7 +12090,124 @@
       </w:rPr>
     </w:lvl>
   </w:abstractNum>
-  <w:abstractNum w:abstractNumId="3" w15:restartNumberingAfterBreak="0">
+  <w:abstractNum w:abstractNumId="5" w15:restartNumberingAfterBreak="0">
+    <w:nsid w:val="28BE3402"/>
+    <w:multiLevelType w:val="multilevel"/>
+    <w:tmpl w:val="BC28E96E"/>
+    <w:lvl w:ilvl="0">
+      <w:start w:val="1"/>
+      <w:numFmt w:val="decimal"/>
+      <w:lvlText w:val="%1."/>
+      <w:lvlJc w:val="left"/>
+      <w:pPr>
+        <w:tabs>
+          <w:tab w:val="num" w:pos="720"/>
+        </w:tabs>
+        <w:ind w:left="720" w:hanging="360"/>
+      </w:pPr>
+    </w:lvl>
+    <w:lvl w:ilvl="1">
+      <w:start w:val="1"/>
+      <w:numFmt w:val="bullet"/>
+      <w:lvlText w:val="o"/>
+      <w:lvlJc w:val="left"/>
+      <w:pPr>
+        <w:tabs>
+          <w:tab w:val="num" w:pos="1440"/>
+        </w:tabs>
+        <w:ind w:left="1440" w:hanging="360"/>
+      </w:pPr>
+      <w:rPr>
+        <w:rFonts w:ascii="Courier New" w:hAnsi="Courier New" w:hint="default"/>
+        <w:sz w:val="20"/>
+      </w:rPr>
+    </w:lvl>
+    <w:lvl w:ilvl="2" w:tentative="1">
+      <w:start w:val="1"/>
+      <w:numFmt w:val="decimal"/>
+      <w:lvlText w:val="%3."/>
+      <w:lvlJc w:val="left"/>
+      <w:pPr>
+        <w:tabs>
+          <w:tab w:val="num" w:pos="2160"/>
+        </w:tabs>
+        <w:ind w:left="2160" w:hanging="360"/>
+      </w:pPr>
+    </w:lvl>
+    <w:lvl w:ilvl="3" w:tentative="1">
+      <w:start w:val="1"/>
+      <w:numFmt w:val="decimal"/>
+      <w:lvlText w:val="%4."/>
+      <w:lvlJc w:val="left"/>
+      <w:pPr>
+        <w:tabs>
+          <w:tab w:val="num" w:pos="2880"/>
+        </w:tabs>
+        <w:ind w:left="2880" w:hanging="360"/>
+      </w:pPr>
+    </w:lvl>
+    <w:lvl w:ilvl="4" w:tentative="1">
+      <w:start w:val="1"/>
+      <w:numFmt w:val="decimal"/>
+      <w:lvlText w:val="%5."/>
+      <w:lvlJc w:val="left"/>
+      <w:pPr>
+        <w:tabs>
+          <w:tab w:val="num" w:pos="3600"/>
+        </w:tabs>
+        <w:ind w:left="3600" w:hanging="360"/>
+      </w:pPr>
+    </w:lvl>
+    <w:lvl w:ilvl="5" w:tentative="1">
+      <w:start w:val="1"/>
+      <w:numFmt w:val="decimal"/>
+      <w:lvlText w:val="%6."/>
+      <w:lvlJc w:val="left"/>
+      <w:pPr>
+        <w:tabs>
+          <w:tab w:val="num" w:pos="4320"/>
+        </w:tabs>
+        <w:ind w:left="4320" w:hanging="360"/>
+      </w:pPr>
+    </w:lvl>
+    <w:lvl w:ilvl="6" w:tentative="1">
+      <w:start w:val="1"/>
+      <w:numFmt w:val="decimal"/>
+      <w:lvlText w:val="%7."/>
+      <w:lvlJc w:val="left"/>
+      <w:pPr>
+        <w:tabs>
+          <w:tab w:val="num" w:pos="5040"/>
+        </w:tabs>
+        <w:ind w:left="5040" w:hanging="360"/>
+      </w:pPr>
+    </w:lvl>
+    <w:lvl w:ilvl="7" w:tentative="1">
+      <w:start w:val="1"/>
+      <w:numFmt w:val="decimal"/>
+      <w:lvlText w:val="%8."/>
+      <w:lvlJc w:val="left"/>
+      <w:pPr>
+        <w:tabs>
+          <w:tab w:val="num" w:pos="5760"/>
+        </w:tabs>
+        <w:ind w:left="5760" w:hanging="360"/>
+      </w:pPr>
+    </w:lvl>
+    <w:lvl w:ilvl="8" w:tentative="1">
+      <w:start w:val="1"/>
+      <w:numFmt w:val="decimal"/>
+      <w:lvlText w:val="%9."/>
+      <w:lvlJc w:val="left"/>
+      <w:pPr>
+        <w:tabs>
+          <w:tab w:val="num" w:pos="6480"/>
+        </w:tabs>
+        <w:ind w:left="6480" w:hanging="360"/>
+      </w:pPr>
+    </w:lvl>
+  </w:abstractNum>
+  <w:abstractNum w:abstractNumId="6" w15:restartNumberingAfterBreak="0">
     <w:nsid w:val="2B1D264E"/>
     <w:multiLevelType w:val="multilevel"/>
     <w:tmpl w:val="93F0F278"/>
@@ -10693,7 +12320,390 @@
       </w:pPr>
     </w:lvl>
   </w:abstractNum>
-  <w:abstractNum w:abstractNumId="4" w15:restartNumberingAfterBreak="0">
+  <w:abstractNum w:abstractNumId="7" w15:restartNumberingAfterBreak="0">
+    <w:nsid w:val="324F4F5A"/>
+    <w:multiLevelType w:val="multilevel"/>
+    <w:tmpl w:val="0EA6352C"/>
+    <w:lvl w:ilvl="0">
+      <w:start w:val="1"/>
+      <w:numFmt w:val="bullet"/>
+      <w:lvlText w:val=""/>
+      <w:lvlJc w:val="left"/>
+      <w:pPr>
+        <w:tabs>
+          <w:tab w:val="num" w:pos="720"/>
+        </w:tabs>
+        <w:ind w:left="720" w:hanging="360"/>
+      </w:pPr>
+      <w:rPr>
+        <w:rFonts w:ascii="Symbol" w:hAnsi="Symbol" w:hint="default"/>
+        <w:sz w:val="20"/>
+      </w:rPr>
+    </w:lvl>
+    <w:lvl w:ilvl="1" w:tentative="1">
+      <w:start w:val="1"/>
+      <w:numFmt w:val="bullet"/>
+      <w:lvlText w:val="o"/>
+      <w:lvlJc w:val="left"/>
+      <w:pPr>
+        <w:tabs>
+          <w:tab w:val="num" w:pos="1440"/>
+        </w:tabs>
+        <w:ind w:left="1440" w:hanging="360"/>
+      </w:pPr>
+      <w:rPr>
+        <w:rFonts w:ascii="Courier New" w:hAnsi="Courier New" w:hint="default"/>
+        <w:sz w:val="20"/>
+      </w:rPr>
+    </w:lvl>
+    <w:lvl w:ilvl="2" w:tentative="1">
+      <w:start w:val="1"/>
+      <w:numFmt w:val="bullet"/>
+      <w:lvlText w:val=""/>
+      <w:lvlJc w:val="left"/>
+      <w:pPr>
+        <w:tabs>
+          <w:tab w:val="num" w:pos="2160"/>
+        </w:tabs>
+        <w:ind w:left="2160" w:hanging="360"/>
+      </w:pPr>
+      <w:rPr>
+        <w:rFonts w:ascii="Wingdings" w:hAnsi="Wingdings" w:hint="default"/>
+        <w:sz w:val="20"/>
+      </w:rPr>
+    </w:lvl>
+    <w:lvl w:ilvl="3" w:tentative="1">
+      <w:start w:val="1"/>
+      <w:numFmt w:val="bullet"/>
+      <w:lvlText w:val=""/>
+      <w:lvlJc w:val="left"/>
+      <w:pPr>
+        <w:tabs>
+          <w:tab w:val="num" w:pos="2880"/>
+        </w:tabs>
+        <w:ind w:left="2880" w:hanging="360"/>
+      </w:pPr>
+      <w:rPr>
+        <w:rFonts w:ascii="Wingdings" w:hAnsi="Wingdings" w:hint="default"/>
+        <w:sz w:val="20"/>
+      </w:rPr>
+    </w:lvl>
+    <w:lvl w:ilvl="4" w:tentative="1">
+      <w:start w:val="1"/>
+      <w:numFmt w:val="bullet"/>
+      <w:lvlText w:val=""/>
+      <w:lvlJc w:val="left"/>
+      <w:pPr>
+        <w:tabs>
+          <w:tab w:val="num" w:pos="3600"/>
+        </w:tabs>
+        <w:ind w:left="3600" w:hanging="360"/>
+      </w:pPr>
+      <w:rPr>
+        <w:rFonts w:ascii="Wingdings" w:hAnsi="Wingdings" w:hint="default"/>
+        <w:sz w:val="20"/>
+      </w:rPr>
+    </w:lvl>
+    <w:lvl w:ilvl="5" w:tentative="1">
+      <w:start w:val="1"/>
+      <w:numFmt w:val="bullet"/>
+      <w:lvlText w:val=""/>
+      <w:lvlJc w:val="left"/>
+      <w:pPr>
+        <w:tabs>
+          <w:tab w:val="num" w:pos="4320"/>
+        </w:tabs>
+        <w:ind w:left="4320" w:hanging="360"/>
+      </w:pPr>
+      <w:rPr>
+        <w:rFonts w:ascii="Wingdings" w:hAnsi="Wingdings" w:hint="default"/>
+        <w:sz w:val="20"/>
+      </w:rPr>
+    </w:lvl>
+    <w:lvl w:ilvl="6" w:tentative="1">
+      <w:start w:val="1"/>
+      <w:numFmt w:val="bullet"/>
+      <w:lvlText w:val=""/>
+      <w:lvlJc w:val="left"/>
+      <w:pPr>
+        <w:tabs>
+          <w:tab w:val="num" w:pos="5040"/>
+        </w:tabs>
+        <w:ind w:left="5040" w:hanging="360"/>
+      </w:pPr>
+      <w:rPr>
+        <w:rFonts w:ascii="Wingdings" w:hAnsi="Wingdings" w:hint="default"/>
+        <w:sz w:val="20"/>
+      </w:rPr>
+    </w:lvl>
+    <w:lvl w:ilvl="7" w:tentative="1">
+      <w:start w:val="1"/>
+      <w:numFmt w:val="bullet"/>
+      <w:lvlText w:val=""/>
+      <w:lvlJc w:val="left"/>
+      <w:pPr>
+        <w:tabs>
+          <w:tab w:val="num" w:pos="5760"/>
+        </w:tabs>
+        <w:ind w:left="5760" w:hanging="360"/>
+      </w:pPr>
+      <w:rPr>
+        <w:rFonts w:ascii="Wingdings" w:hAnsi="Wingdings" w:hint="default"/>
+        <w:sz w:val="20"/>
+      </w:rPr>
+    </w:lvl>
+    <w:lvl w:ilvl="8" w:tentative="1">
+      <w:start w:val="1"/>
+      <w:numFmt w:val="bullet"/>
+      <w:lvlText w:val=""/>
+      <w:lvlJc w:val="left"/>
+      <w:pPr>
+        <w:tabs>
+          <w:tab w:val="num" w:pos="6480"/>
+        </w:tabs>
+        <w:ind w:left="6480" w:hanging="360"/>
+      </w:pPr>
+      <w:rPr>
+        <w:rFonts w:ascii="Wingdings" w:hAnsi="Wingdings" w:hint="default"/>
+        <w:sz w:val="20"/>
+      </w:rPr>
+    </w:lvl>
+  </w:abstractNum>
+  <w:abstractNum w:abstractNumId="8" w15:restartNumberingAfterBreak="0">
+    <w:nsid w:val="389A207D"/>
+    <w:multiLevelType w:val="multilevel"/>
+    <w:tmpl w:val="2C88D3AC"/>
+    <w:lvl w:ilvl="0">
+      <w:start w:val="1"/>
+      <w:numFmt w:val="decimal"/>
+      <w:lvlText w:val="%1."/>
+      <w:lvlJc w:val="left"/>
+      <w:pPr>
+        <w:tabs>
+          <w:tab w:val="num" w:pos="720"/>
+        </w:tabs>
+        <w:ind w:left="720" w:hanging="360"/>
+      </w:pPr>
+    </w:lvl>
+    <w:lvl w:ilvl="1">
+      <w:start w:val="1"/>
+      <w:numFmt w:val="bullet"/>
+      <w:lvlText w:val="o"/>
+      <w:lvlJc w:val="left"/>
+      <w:pPr>
+        <w:tabs>
+          <w:tab w:val="num" w:pos="1440"/>
+        </w:tabs>
+        <w:ind w:left="1440" w:hanging="360"/>
+      </w:pPr>
+      <w:rPr>
+        <w:rFonts w:ascii="Courier New" w:hAnsi="Courier New" w:hint="default"/>
+        <w:sz w:val="20"/>
+      </w:rPr>
+    </w:lvl>
+    <w:lvl w:ilvl="2" w:tentative="1">
+      <w:start w:val="1"/>
+      <w:numFmt w:val="decimal"/>
+      <w:lvlText w:val="%3."/>
+      <w:lvlJc w:val="left"/>
+      <w:pPr>
+        <w:tabs>
+          <w:tab w:val="num" w:pos="2160"/>
+        </w:tabs>
+        <w:ind w:left="2160" w:hanging="360"/>
+      </w:pPr>
+    </w:lvl>
+    <w:lvl w:ilvl="3" w:tentative="1">
+      <w:start w:val="1"/>
+      <w:numFmt w:val="decimal"/>
+      <w:lvlText w:val="%4."/>
+      <w:lvlJc w:val="left"/>
+      <w:pPr>
+        <w:tabs>
+          <w:tab w:val="num" w:pos="2880"/>
+        </w:tabs>
+        <w:ind w:left="2880" w:hanging="360"/>
+      </w:pPr>
+    </w:lvl>
+    <w:lvl w:ilvl="4" w:tentative="1">
+      <w:start w:val="1"/>
+      <w:numFmt w:val="decimal"/>
+      <w:lvlText w:val="%5."/>
+      <w:lvlJc w:val="left"/>
+      <w:pPr>
+        <w:tabs>
+          <w:tab w:val="num" w:pos="3600"/>
+        </w:tabs>
+        <w:ind w:left="3600" w:hanging="360"/>
+      </w:pPr>
+    </w:lvl>
+    <w:lvl w:ilvl="5" w:tentative="1">
+      <w:start w:val="1"/>
+      <w:numFmt w:val="decimal"/>
+      <w:lvlText w:val="%6."/>
+      <w:lvlJc w:val="left"/>
+      <w:pPr>
+        <w:tabs>
+          <w:tab w:val="num" w:pos="4320"/>
+        </w:tabs>
+        <w:ind w:left="4320" w:hanging="360"/>
+      </w:pPr>
+    </w:lvl>
+    <w:lvl w:ilvl="6" w:tentative="1">
+      <w:start w:val="1"/>
+      <w:numFmt w:val="decimal"/>
+      <w:lvlText w:val="%7."/>
+      <w:lvlJc w:val="left"/>
+      <w:pPr>
+        <w:tabs>
+          <w:tab w:val="num" w:pos="5040"/>
+        </w:tabs>
+        <w:ind w:left="5040" w:hanging="360"/>
+      </w:pPr>
+    </w:lvl>
+    <w:lvl w:ilvl="7" w:tentative="1">
+      <w:start w:val="1"/>
+      <w:numFmt w:val="decimal"/>
+      <w:lvlText w:val="%8."/>
+      <w:lvlJc w:val="left"/>
+      <w:pPr>
+        <w:tabs>
+          <w:tab w:val="num" w:pos="5760"/>
+        </w:tabs>
+        <w:ind w:left="5760" w:hanging="360"/>
+      </w:pPr>
+    </w:lvl>
+    <w:lvl w:ilvl="8" w:tentative="1">
+      <w:start w:val="1"/>
+      <w:numFmt w:val="decimal"/>
+      <w:lvlText w:val="%9."/>
+      <w:lvlJc w:val="left"/>
+      <w:pPr>
+        <w:tabs>
+          <w:tab w:val="num" w:pos="6480"/>
+        </w:tabs>
+        <w:ind w:left="6480" w:hanging="360"/>
+      </w:pPr>
+    </w:lvl>
+  </w:abstractNum>
+  <w:abstractNum w:abstractNumId="9" w15:restartNumberingAfterBreak="0">
+    <w:nsid w:val="40FD7ABE"/>
+    <w:multiLevelType w:val="multilevel"/>
+    <w:tmpl w:val="4244B370"/>
+    <w:lvl w:ilvl="0">
+      <w:start w:val="1"/>
+      <w:numFmt w:val="decimal"/>
+      <w:lvlText w:val="%1."/>
+      <w:lvlJc w:val="left"/>
+      <w:pPr>
+        <w:tabs>
+          <w:tab w:val="num" w:pos="720"/>
+        </w:tabs>
+        <w:ind w:left="720" w:hanging="360"/>
+      </w:pPr>
+    </w:lvl>
+    <w:lvl w:ilvl="1">
+      <w:start w:val="1"/>
+      <w:numFmt w:val="bullet"/>
+      <w:lvlText w:val="o"/>
+      <w:lvlJc w:val="left"/>
+      <w:pPr>
+        <w:tabs>
+          <w:tab w:val="num" w:pos="1440"/>
+        </w:tabs>
+        <w:ind w:left="1440" w:hanging="360"/>
+      </w:pPr>
+      <w:rPr>
+        <w:rFonts w:ascii="Courier New" w:hAnsi="Courier New" w:hint="default"/>
+        <w:sz w:val="20"/>
+      </w:rPr>
+    </w:lvl>
+    <w:lvl w:ilvl="2" w:tentative="1">
+      <w:start w:val="1"/>
+      <w:numFmt w:val="decimal"/>
+      <w:lvlText w:val="%3."/>
+      <w:lvlJc w:val="left"/>
+      <w:pPr>
+        <w:tabs>
+          <w:tab w:val="num" w:pos="2160"/>
+        </w:tabs>
+        <w:ind w:left="2160" w:hanging="360"/>
+      </w:pPr>
+    </w:lvl>
+    <w:lvl w:ilvl="3" w:tentative="1">
+      <w:start w:val="1"/>
+      <w:numFmt w:val="decimal"/>
+      <w:lvlText w:val="%4."/>
+      <w:lvlJc w:val="left"/>
+      <w:pPr>
+        <w:tabs>
+          <w:tab w:val="num" w:pos="2880"/>
+        </w:tabs>
+        <w:ind w:left="2880" w:hanging="360"/>
+      </w:pPr>
+    </w:lvl>
+    <w:lvl w:ilvl="4" w:tentative="1">
+      <w:start w:val="1"/>
+      <w:numFmt w:val="decimal"/>
+      <w:lvlText w:val="%5."/>
+      <w:lvlJc w:val="left"/>
+      <w:pPr>
+        <w:tabs>
+          <w:tab w:val="num" w:pos="3600"/>
+        </w:tabs>
+        <w:ind w:left="3600" w:hanging="360"/>
+      </w:pPr>
+    </w:lvl>
+    <w:lvl w:ilvl="5" w:tentative="1">
+      <w:start w:val="1"/>
+      <w:numFmt w:val="decimal"/>
+      <w:lvlText w:val="%6."/>
+      <w:lvlJc w:val="left"/>
+      <w:pPr>
+        <w:tabs>
+          <w:tab w:val="num" w:pos="4320"/>
+        </w:tabs>
+        <w:ind w:left="4320" w:hanging="360"/>
+      </w:pPr>
+    </w:lvl>
+    <w:lvl w:ilvl="6" w:tentative="1">
+      <w:start w:val="1"/>
+      <w:numFmt w:val="decimal"/>
+      <w:lvlText w:val="%7."/>
+      <w:lvlJc w:val="left"/>
+      <w:pPr>
+        <w:tabs>
+          <w:tab w:val="num" w:pos="5040"/>
+        </w:tabs>
+        <w:ind w:left="5040" w:hanging="360"/>
+      </w:pPr>
+    </w:lvl>
+    <w:lvl w:ilvl="7" w:tentative="1">
+      <w:start w:val="1"/>
+      <w:numFmt w:val="decimal"/>
+      <w:lvlText w:val="%8."/>
+      <w:lvlJc w:val="left"/>
+      <w:pPr>
+        <w:tabs>
+          <w:tab w:val="num" w:pos="5760"/>
+        </w:tabs>
+        <w:ind w:left="5760" w:hanging="360"/>
+      </w:pPr>
+    </w:lvl>
+    <w:lvl w:ilvl="8" w:tentative="1">
+      <w:start w:val="1"/>
+      <w:numFmt w:val="decimal"/>
+      <w:lvlText w:val="%9."/>
+      <w:lvlJc w:val="left"/>
+      <w:pPr>
+        <w:tabs>
+          <w:tab w:val="num" w:pos="6480"/>
+        </w:tabs>
+        <w:ind w:left="6480" w:hanging="360"/>
+      </w:pPr>
+    </w:lvl>
+  </w:abstractNum>
+  <w:abstractNum w:abstractNumId="10" w15:restartNumberingAfterBreak="0">
     <w:nsid w:val="4AA840EB"/>
     <w:multiLevelType w:val="multilevel"/>
     <w:tmpl w:val="8670DCA4"/>
@@ -10806,7 +12816,7 @@
       </w:pPr>
     </w:lvl>
   </w:abstractNum>
-  <w:abstractNum w:abstractNumId="5" w15:restartNumberingAfterBreak="0">
+  <w:abstractNum w:abstractNumId="11" w15:restartNumberingAfterBreak="0">
     <w:nsid w:val="4E555590"/>
     <w:multiLevelType w:val="multilevel"/>
     <w:tmpl w:val="A01CBBF6"/>
@@ -10955,7 +12965,7 @@
       </w:rPr>
     </w:lvl>
   </w:abstractNum>
-  <w:abstractNum w:abstractNumId="6" w15:restartNumberingAfterBreak="0">
+  <w:abstractNum w:abstractNumId="12" w15:restartNumberingAfterBreak="0">
     <w:nsid w:val="56D74BC8"/>
     <w:multiLevelType w:val="hybridMultilevel"/>
     <w:tmpl w:val="B20C184E"/>
@@ -11044,7 +13054,7 @@
       </w:pPr>
     </w:lvl>
   </w:abstractNum>
-  <w:abstractNum w:abstractNumId="7" w15:restartNumberingAfterBreak="0">
+  <w:abstractNum w:abstractNumId="13" w15:restartNumberingAfterBreak="0">
     <w:nsid w:val="5A6F0CB7"/>
     <w:multiLevelType w:val="hybridMultilevel"/>
     <w:tmpl w:val="FE7A1EAE"/>
@@ -11133,7 +13143,7 @@
       </w:pPr>
     </w:lvl>
   </w:abstractNum>
-  <w:abstractNum w:abstractNumId="8" w15:restartNumberingAfterBreak="0">
+  <w:abstractNum w:abstractNumId="14" w15:restartNumberingAfterBreak="0">
     <w:nsid w:val="5BCE342E"/>
     <w:multiLevelType w:val="multilevel"/>
     <w:tmpl w:val="EF32E840"/>
@@ -11282,7 +13292,7 @@
       </w:rPr>
     </w:lvl>
   </w:abstractNum>
-  <w:abstractNum w:abstractNumId="9" w15:restartNumberingAfterBreak="0">
+  <w:abstractNum w:abstractNumId="15" w15:restartNumberingAfterBreak="0">
     <w:nsid w:val="5F952CA9"/>
     <w:multiLevelType w:val="multilevel"/>
     <w:tmpl w:val="03E84F16"/>
@@ -11399,7 +13409,7 @@
       </w:pPr>
     </w:lvl>
   </w:abstractNum>
-  <w:abstractNum w:abstractNumId="10" w15:restartNumberingAfterBreak="0">
+  <w:abstractNum w:abstractNumId="16" w15:restartNumberingAfterBreak="0">
     <w:nsid w:val="696E7908"/>
     <w:multiLevelType w:val="multilevel"/>
     <w:tmpl w:val="EEDC0BE8"/>
@@ -11512,7 +13522,7 @@
       </w:pPr>
     </w:lvl>
   </w:abstractNum>
-  <w:abstractNum w:abstractNumId="11" w15:restartNumberingAfterBreak="0">
+  <w:abstractNum w:abstractNumId="17" w15:restartNumberingAfterBreak="0">
     <w:nsid w:val="6ED53C85"/>
     <w:multiLevelType w:val="multilevel"/>
     <w:tmpl w:val="FD846178"/>
@@ -11625,7 +13635,7 @@
       </w:pPr>
     </w:lvl>
   </w:abstractNum>
-  <w:abstractNum w:abstractNumId="12" w15:restartNumberingAfterBreak="0">
+  <w:abstractNum w:abstractNumId="18" w15:restartNumberingAfterBreak="0">
     <w:nsid w:val="6F6D6A41"/>
     <w:multiLevelType w:val="multilevel"/>
     <w:tmpl w:val="6644D670"/>
@@ -11742,7 +13752,7 @@
       </w:pPr>
     </w:lvl>
   </w:abstractNum>
-  <w:abstractNum w:abstractNumId="13" w15:restartNumberingAfterBreak="0">
+  <w:abstractNum w:abstractNumId="19" w15:restartNumberingAfterBreak="0">
     <w:nsid w:val="721E2655"/>
     <w:multiLevelType w:val="multilevel"/>
     <w:tmpl w:val="79006F22"/>
@@ -11891,47 +13901,217 @@
       </w:rPr>
     </w:lvl>
   </w:abstractNum>
+  <w:abstractNum w:abstractNumId="20" w15:restartNumberingAfterBreak="0">
+    <w:nsid w:val="79EC35B8"/>
+    <w:multiLevelType w:val="multilevel"/>
+    <w:tmpl w:val="0E923B76"/>
+    <w:lvl w:ilvl="0">
+      <w:start w:val="1"/>
+      <w:numFmt w:val="bullet"/>
+      <w:lvlText w:val=""/>
+      <w:lvlJc w:val="left"/>
+      <w:pPr>
+        <w:tabs>
+          <w:tab w:val="num" w:pos="720"/>
+        </w:tabs>
+        <w:ind w:left="720" w:hanging="360"/>
+      </w:pPr>
+      <w:rPr>
+        <w:rFonts w:ascii="Symbol" w:hAnsi="Symbol" w:hint="default"/>
+        <w:sz w:val="20"/>
+      </w:rPr>
+    </w:lvl>
+    <w:lvl w:ilvl="1" w:tentative="1">
+      <w:start w:val="1"/>
+      <w:numFmt w:val="bullet"/>
+      <w:lvlText w:val="o"/>
+      <w:lvlJc w:val="left"/>
+      <w:pPr>
+        <w:tabs>
+          <w:tab w:val="num" w:pos="1440"/>
+        </w:tabs>
+        <w:ind w:left="1440" w:hanging="360"/>
+      </w:pPr>
+      <w:rPr>
+        <w:rFonts w:ascii="Courier New" w:hAnsi="Courier New" w:hint="default"/>
+        <w:sz w:val="20"/>
+      </w:rPr>
+    </w:lvl>
+    <w:lvl w:ilvl="2" w:tentative="1">
+      <w:start w:val="1"/>
+      <w:numFmt w:val="bullet"/>
+      <w:lvlText w:val=""/>
+      <w:lvlJc w:val="left"/>
+      <w:pPr>
+        <w:tabs>
+          <w:tab w:val="num" w:pos="2160"/>
+        </w:tabs>
+        <w:ind w:left="2160" w:hanging="360"/>
+      </w:pPr>
+      <w:rPr>
+        <w:rFonts w:ascii="Wingdings" w:hAnsi="Wingdings" w:hint="default"/>
+        <w:sz w:val="20"/>
+      </w:rPr>
+    </w:lvl>
+    <w:lvl w:ilvl="3" w:tentative="1">
+      <w:start w:val="1"/>
+      <w:numFmt w:val="bullet"/>
+      <w:lvlText w:val=""/>
+      <w:lvlJc w:val="left"/>
+      <w:pPr>
+        <w:tabs>
+          <w:tab w:val="num" w:pos="2880"/>
+        </w:tabs>
+        <w:ind w:left="2880" w:hanging="360"/>
+      </w:pPr>
+      <w:rPr>
+        <w:rFonts w:ascii="Wingdings" w:hAnsi="Wingdings" w:hint="default"/>
+        <w:sz w:val="20"/>
+      </w:rPr>
+    </w:lvl>
+    <w:lvl w:ilvl="4" w:tentative="1">
+      <w:start w:val="1"/>
+      <w:numFmt w:val="bullet"/>
+      <w:lvlText w:val=""/>
+      <w:lvlJc w:val="left"/>
+      <w:pPr>
+        <w:tabs>
+          <w:tab w:val="num" w:pos="3600"/>
+        </w:tabs>
+        <w:ind w:left="3600" w:hanging="360"/>
+      </w:pPr>
+      <w:rPr>
+        <w:rFonts w:ascii="Wingdings" w:hAnsi="Wingdings" w:hint="default"/>
+        <w:sz w:val="20"/>
+      </w:rPr>
+    </w:lvl>
+    <w:lvl w:ilvl="5" w:tentative="1">
+      <w:start w:val="1"/>
+      <w:numFmt w:val="bullet"/>
+      <w:lvlText w:val=""/>
+      <w:lvlJc w:val="left"/>
+      <w:pPr>
+        <w:tabs>
+          <w:tab w:val="num" w:pos="4320"/>
+        </w:tabs>
+        <w:ind w:left="4320" w:hanging="360"/>
+      </w:pPr>
+      <w:rPr>
+        <w:rFonts w:ascii="Wingdings" w:hAnsi="Wingdings" w:hint="default"/>
+        <w:sz w:val="20"/>
+      </w:rPr>
+    </w:lvl>
+    <w:lvl w:ilvl="6" w:tentative="1">
+      <w:start w:val="1"/>
+      <w:numFmt w:val="bullet"/>
+      <w:lvlText w:val=""/>
+      <w:lvlJc w:val="left"/>
+      <w:pPr>
+        <w:tabs>
+          <w:tab w:val="num" w:pos="5040"/>
+        </w:tabs>
+        <w:ind w:left="5040" w:hanging="360"/>
+      </w:pPr>
+      <w:rPr>
+        <w:rFonts w:ascii="Wingdings" w:hAnsi="Wingdings" w:hint="default"/>
+        <w:sz w:val="20"/>
+      </w:rPr>
+    </w:lvl>
+    <w:lvl w:ilvl="7" w:tentative="1">
+      <w:start w:val="1"/>
+      <w:numFmt w:val="bullet"/>
+      <w:lvlText w:val=""/>
+      <w:lvlJc w:val="left"/>
+      <w:pPr>
+        <w:tabs>
+          <w:tab w:val="num" w:pos="5760"/>
+        </w:tabs>
+        <w:ind w:left="5760" w:hanging="360"/>
+      </w:pPr>
+      <w:rPr>
+        <w:rFonts w:ascii="Wingdings" w:hAnsi="Wingdings" w:hint="default"/>
+        <w:sz w:val="20"/>
+      </w:rPr>
+    </w:lvl>
+    <w:lvl w:ilvl="8" w:tentative="1">
+      <w:start w:val="1"/>
+      <w:numFmt w:val="bullet"/>
+      <w:lvlText w:val=""/>
+      <w:lvlJc w:val="left"/>
+      <w:pPr>
+        <w:tabs>
+          <w:tab w:val="num" w:pos="6480"/>
+        </w:tabs>
+        <w:ind w:left="6480" w:hanging="360"/>
+      </w:pPr>
+      <w:rPr>
+        <w:rFonts w:ascii="Wingdings" w:hAnsi="Wingdings" w:hint="default"/>
+        <w:sz w:val="20"/>
+      </w:rPr>
+    </w:lvl>
+  </w:abstractNum>
   <w:num w:numId="1" w16cid:durableId="1889560377">
+    <w:abstractNumId w:val="16"/>
+  </w:num>
+  <w:num w:numId="2" w16cid:durableId="889993695">
+    <w:abstractNumId w:val="1"/>
+  </w:num>
+  <w:num w:numId="3" w16cid:durableId="1686395503">
+    <w:abstractNumId w:val="6"/>
+  </w:num>
+  <w:num w:numId="4" w16cid:durableId="529685879">
+    <w:abstractNumId w:val="14"/>
+  </w:num>
+  <w:num w:numId="5" w16cid:durableId="1711373053">
+    <w:abstractNumId w:val="17"/>
+  </w:num>
+  <w:num w:numId="6" w16cid:durableId="426078290">
+    <w:abstractNumId w:val="11"/>
+  </w:num>
+  <w:num w:numId="7" w16cid:durableId="1012489712">
+    <w:abstractNumId w:val="2"/>
+  </w:num>
+  <w:num w:numId="8" w16cid:durableId="432366351">
+    <w:abstractNumId w:val="13"/>
+  </w:num>
+  <w:num w:numId="9" w16cid:durableId="894707896">
     <w:abstractNumId w:val="10"/>
   </w:num>
-  <w:num w:numId="2" w16cid:durableId="889993695">
-    <w:abstractNumId w:val="0"/>
+  <w:num w:numId="10" w16cid:durableId="229006060">
+    <w:abstractNumId w:val="12"/>
   </w:num>
-  <w:num w:numId="3" w16cid:durableId="1686395503">
+  <w:num w:numId="11" w16cid:durableId="1550803979">
+    <w:abstractNumId w:val="18"/>
+  </w:num>
+  <w:num w:numId="12" w16cid:durableId="1687096105">
+    <w:abstractNumId w:val="15"/>
+  </w:num>
+  <w:num w:numId="13" w16cid:durableId="1105347583">
+    <w:abstractNumId w:val="19"/>
+  </w:num>
+  <w:num w:numId="14" w16cid:durableId="1630164635">
+    <w:abstractNumId w:val="4"/>
+  </w:num>
+  <w:num w:numId="15" w16cid:durableId="1191724880">
     <w:abstractNumId w:val="3"/>
   </w:num>
-  <w:num w:numId="4" w16cid:durableId="529685879">
+  <w:num w:numId="16" w16cid:durableId="2104371757">
+    <w:abstractNumId w:val="20"/>
+  </w:num>
+  <w:num w:numId="17" w16cid:durableId="1592743055">
+    <w:abstractNumId w:val="7"/>
+  </w:num>
+  <w:num w:numId="18" w16cid:durableId="884025740">
     <w:abstractNumId w:val="8"/>
   </w:num>
-  <w:num w:numId="5" w16cid:durableId="1711373053">
-    <w:abstractNumId w:val="11"/>
-  </w:num>
-  <w:num w:numId="6" w16cid:durableId="426078290">
+  <w:num w:numId="19" w16cid:durableId="928536962">
     <w:abstractNumId w:val="5"/>
   </w:num>
-  <w:num w:numId="7" w16cid:durableId="1012489712">
-    <w:abstractNumId w:val="1"/>
-  </w:num>
-  <w:num w:numId="8" w16cid:durableId="432366351">
-    <w:abstractNumId w:val="7"/>
-  </w:num>
-  <w:num w:numId="9" w16cid:durableId="894707896">
-    <w:abstractNumId w:val="4"/>
-  </w:num>
-  <w:num w:numId="10" w16cid:durableId="229006060">
-    <w:abstractNumId w:val="6"/>
-  </w:num>
-  <w:num w:numId="11" w16cid:durableId="1550803979">
-    <w:abstractNumId w:val="12"/>
-  </w:num>
-  <w:num w:numId="12" w16cid:durableId="1687096105">
+  <w:num w:numId="20" w16cid:durableId="576981944">
     <w:abstractNumId w:val="9"/>
   </w:num>
-  <w:num w:numId="13" w16cid:durableId="1105347583">
-    <w:abstractNumId w:val="13"/>
-  </w:num>
-  <w:num w:numId="14" w16cid:durableId="1630164635">
-    <w:abstractNumId w:val="2"/>
+  <w:num w:numId="21" w16cid:durableId="1847205270">
+    <w:abstractNumId w:val="0"/>
   </w:num>
 </w:numbering>
 </file>

</xml_diff>